<commit_message>
better CSS; closer to distill
</commit_message>
<xml_diff>
--- a/mlm-gutten/mlm-gutten.docx
+++ b/mlm-gutten/mlm-gutten.docx
@@ -71,13 +71,13 @@
         <w:pStyle w:val="Date"/>
       </w:pPr>
       <w:r>
-        <w:t xml:space="preserve">11</w:t>
-      </w:r>
-      <w:r>
-        <w:t xml:space="preserve"> </w:t>
-      </w:r>
-      <w:r>
-        <w:t xml:space="preserve">Mar</w:t>
+        <w:t xml:space="preserve">25</w:t>
+      </w:r>
+      <w:r>
+        <w:t xml:space="preserve"> </w:t>
+      </w:r>
+      <w:r>
+        <w:t xml:space="preserve">Aug</w:t>
       </w:r>
       <w:r>
         <w:t xml:space="preserve"> </w:t>
@@ -89,7 +89,7 @@
         <w:t xml:space="preserve"> </w:t>
       </w:r>
       <w:r>
-        <w:t xml:space="preserve">09:04:51</w:t>
+        <w:t xml:space="preserve">10:06:11</w:t>
       </w:r>
     </w:p>
     <w:p>
@@ -147,15 +147,14 @@
         <w:t xml:space="preserve">Norway Spruce and Larch Forest in Austrian Alps, https://ec.europa.eu/jrc/en/research-topic/forestry/qr-tree-project/norway-spruce</w:t>
       </w:r>
     </w:p>
+    <w:bookmarkStart w:id="22" w:name="data-source"/>
     <w:p>
       <w:pPr>
         <w:pStyle w:val="Heading1"/>
       </w:pPr>
-      <w:bookmarkStart w:id="21" w:name="data-source"/>
       <w:r>
         <w:t xml:space="preserve">Data Source 🌲</w:t>
       </w:r>
-      <w:bookmarkEnd w:id="21"/>
     </w:p>
     <w:p>
       <w:pPr>
@@ -169,30 +168,35 @@
       </w:r>
       <w:r>
         <w:rPr>
+          <w:iCs/>
           <w:i/>
         </w:rPr>
         <w:t xml:space="preserve">Functions and Datasets for</w:t>
       </w:r>
       <w:r>
         <w:rPr>
+          <w:iCs/>
           <w:i/>
         </w:rPr>
         <w:t xml:space="preserve"> </w:t>
       </w:r>
       <w:r>
         <w:rPr>
+          <w:iCs/>
           <w:i/>
         </w:rPr>
         <w:t xml:space="preserve">“</w:t>
       </w:r>
       <w:r>
         <w:rPr>
+          <w:iCs/>
           <w:i/>
         </w:rPr>
         <w:t xml:space="preserve">Forest Analytics with R</w:t>
       </w:r>
       <w:r>
         <w:rPr>
+          <w:iCs/>
           <w:i/>
         </w:rPr>
         <w:t xml:space="preserve">”</w:t>
@@ -241,7 +245,7 @@
                     </pic:cNvPicPr>
                   </pic:nvPicPr>
                   <pic:blipFill>
-                    <a:blip r:embed="rId22"/>
+                    <a:blip r:embed="rId21"/>
                     <a:stretch>
                       <a:fillRect/>
                     </a:stretch>
@@ -344,15 +348,15 @@
         <w:t xml:space="preserve">should work to obtain the data over the web. Please let me know if it does not.</w:t>
       </w:r>
     </w:p>
+    <w:bookmarkEnd w:id="22"/>
+    <w:bookmarkStart w:id="23" w:name="variables"/>
     <w:p>
       <w:pPr>
         <w:pStyle w:val="Heading1"/>
       </w:pPr>
-      <w:bookmarkStart w:id="23" w:name="variables"/>
       <w:r>
         <w:t xml:space="preserve">Variables 🌲</w:t>
       </w:r>
-      <w:bookmarkEnd w:id="23"/>
     </w:p>
     <w:p>
       <w:pPr>
@@ -375,6 +379,7 @@
       </w:r>
       <w:r>
         <w:rPr>
+          <w:iCs/>
           <w:i/>
         </w:rPr>
         <w:t xml:space="preserve">quality</w:t>
@@ -407,6 +412,7 @@
       </w:r>
       <w:r>
         <w:rPr>
+          <w:iCs/>
           <w:i/>
         </w:rPr>
         <w:t xml:space="preserve">location</w:t>
@@ -600,15 +606,15 @@
         <w:t xml:space="preserve">A factor uniquely identifying the tree.</w:t>
       </w:r>
     </w:p>
+    <w:bookmarkEnd w:id="23"/>
+    <w:bookmarkStart w:id="24" w:name="X967a105d58b2f4b730b0ada3e6034b20e9e140a"/>
     <w:p>
       <w:pPr>
         <w:pStyle w:val="Heading1"/>
       </w:pPr>
-      <w:bookmarkStart w:id="24" w:name="X967a105d58b2f4b730b0ada3e6034b20e9e140a"/>
       <w:r>
         <w:t xml:space="preserve">Your Quantitative Forestry Tasks (Should You Choose To Accept Them) 🌲</w:t>
       </w:r>
-      <w:bookmarkEnd w:id="24"/>
     </w:p>
     <w:p>
       <w:pPr>
@@ -618,15 +624,15 @@
         <w:t xml:space="preserve">I clearly need to learn more about quantitative approaches to forestry, but I would like to model tree height as a function of tree age (measured at base), site, and location.</w:t>
       </w:r>
     </w:p>
+    <w:bookmarkEnd w:id="24"/>
+    <w:bookmarkStart w:id="26" w:name="spaghetti-plot"/>
     <w:p>
       <w:pPr>
         <w:pStyle w:val="Heading1"/>
       </w:pPr>
-      <w:bookmarkStart w:id="25" w:name="spaghetti-plot"/>
       <w:r>
         <w:t xml:space="preserve">Spaghetti Plot 🌲</w:t>
       </w:r>
-      <w:bookmarkEnd w:id="25"/>
     </w:p>
     <w:p>
       <w:pPr>
@@ -760,40 +766,25 @@
         <w:rPr>
           <w:rStyle w:val="NormalTok"/>
         </w:rPr>
-        <w:t xml:space="preserve">(file /Users/agrogan/Desktop/newstuff/mlm-gutten/myspagplot.png written </w:t>
+        <w:t xml:space="preserve">file /Users/agrogan/Desktop/GitHub/multilevel/mlm-gutten/myspagplot.png saved </w:t>
       </w:r>
       <w:r>
         <w:rPr>
           <w:rStyle w:val="KeywordTok"/>
         </w:rPr>
-        <w:t xml:space="preserve">in</w:t>
+        <w:t xml:space="preserve">as</w:t>
       </w:r>
       <w:r>
         <w:rPr>
           <w:rStyle w:val="NormalTok"/>
         </w:rPr>
-        <w:t xml:space="preserve"> PNG</w:t>
-      </w:r>
-      <w:r>
-        <w:br/>
-      </w:r>
-      <w:r>
-        <w:rPr>
-          <w:rStyle w:val="NormalTok"/>
-        </w:rPr>
-        <w:t xml:space="preserve">&gt;  </w:t>
+        <w:t xml:space="preserve"> PNG </w:t>
       </w:r>
       <w:r>
         <w:rPr>
           <w:rStyle w:val="KeywordTok"/>
         </w:rPr>
         <w:t xml:space="preserve">format</w:t>
-      </w:r>
-      <w:r>
-        <w:rPr>
-          <w:rStyle w:val="NormalTok"/>
-        </w:rPr>
-        <w:t xml:space="preserve">)</w:t>
       </w:r>
     </w:p>
     <w:p>
@@ -833,7 +824,7 @@
                     </pic:cNvPicPr>
                   </pic:nvPicPr>
                   <pic:blipFill>
-                    <a:blip r:embed="rId26"/>
+                    <a:blip r:embed="rId25"/>
                     <a:stretch>
                       <a:fillRect/>
                     </a:stretch>
@@ -868,25 +859,24 @@
         <w:t xml:space="preserve">Spaghetti Plot of Predicted Height by Age</w:t>
       </w:r>
     </w:p>
+    <w:bookmarkEnd w:id="26"/>
+    <w:bookmarkStart w:id="29" w:name="multilevel-models"/>
     <w:p>
       <w:pPr>
         <w:pStyle w:val="Heading1"/>
       </w:pPr>
-      <w:bookmarkStart w:id="27" w:name="multilevel-models"/>
       <w:r>
         <w:t xml:space="preserve">Multilevel Models 🌲</w:t>
       </w:r>
-      <w:bookmarkEnd w:id="27"/>
-    </w:p>
+    </w:p>
+    <w:bookmarkStart w:id="27" w:name="unconditional-model"/>
     <w:p>
       <w:pPr>
         <w:pStyle w:val="Heading2"/>
       </w:pPr>
-      <w:bookmarkStart w:id="28" w:name="unconditional-model"/>
       <w:r>
         <w:t xml:space="preserve">Unconditional Model</w:t>
       </w:r>
-      <w:bookmarkEnd w:id="28"/>
     </w:p>
     <w:p>
       <w:pPr>
@@ -908,15 +898,15 @@
         <w:t xml:space="preserve">. What Stata syntax do you use? What is the corresponding equation? What question is this syntax and equation asking and answering? Calculate the ICC. What does this number tell you?</w:t>
       </w:r>
     </w:p>
+    <w:bookmarkEnd w:id="27"/>
+    <w:bookmarkStart w:id="28" w:name="conditional-model"/>
     <w:p>
       <w:pPr>
         <w:pStyle w:val="Heading2"/>
       </w:pPr>
-      <w:bookmarkStart w:id="29" w:name="conditional-model"/>
       <w:r>
         <w:t xml:space="preserve">Conditional Model</w:t>
       </w:r>
-      <w:bookmarkEnd w:id="29"/>
     </w:p>
     <w:p>
       <w:pPr>
@@ -1016,6 +1006,7 @@
       </w:r>
       <w:r>
         <w:rPr>
+          <w:iCs/>
           <w:i/>
         </w:rPr>
         <w:t xml:space="preserve">conditional</w:t>
@@ -1027,6 +1018,8 @@
         <w:t xml:space="preserve">model?</w:t>
       </w:r>
     </w:p>
+    <w:bookmarkEnd w:id="28"/>
+    <w:bookmarkEnd w:id="29"/>
     <w:sectPr>
       <w:pgSz w:w="12240" w:h="15840"/>
       <w:pgMar w:top="1440" w:right="1440" w:bottom="1440" w:left="1440" w:header="720" w:footer="720" w:gutter="0"/>
@@ -1255,10 +1248,7 @@
       <w:lvlText w:val=" "/>
       <w:lvlJc w:val="left"/>
       <w:pPr>
-        <w:tabs>
-          <w:tab w:val="num" w:pos="0"/>
-        </w:tabs>
-        <w:ind w:left="480" w:hanging="480"/>
+        <w:ind w:left="720" w:hanging="480"/>
       </w:pPr>
     </w:lvl>
     <w:lvl w:ilvl="1">
@@ -1266,10 +1256,7 @@
       <w:lvlText w:val=" "/>
       <w:lvlJc w:val="left"/>
       <w:pPr>
-        <w:tabs>
-          <w:tab w:val="num" w:pos="720"/>
-        </w:tabs>
-        <w:ind w:left="1200" w:hanging="480"/>
+        <w:ind w:left="1440" w:hanging="480"/>
       </w:pPr>
     </w:lvl>
     <w:lvl w:ilvl="2">
@@ -1277,10 +1264,7 @@
       <w:lvlText w:val=" "/>
       <w:lvlJc w:val="left"/>
       <w:pPr>
-        <w:tabs>
-          <w:tab w:val="num" w:pos="1440"/>
-        </w:tabs>
-        <w:ind w:left="1920" w:hanging="480"/>
+        <w:ind w:left="2160" w:hanging="480"/>
       </w:pPr>
     </w:lvl>
     <w:lvl w:ilvl="3">
@@ -1288,10 +1272,7 @@
       <w:lvlText w:val=" "/>
       <w:lvlJc w:val="left"/>
       <w:pPr>
-        <w:tabs>
-          <w:tab w:val="num" w:pos="2160"/>
-        </w:tabs>
-        <w:ind w:left="2640" w:hanging="480"/>
+        <w:ind w:left="2880" w:hanging="480"/>
       </w:pPr>
     </w:lvl>
     <w:lvl w:ilvl="4">
@@ -1299,10 +1280,7 @@
       <w:lvlText w:val=" "/>
       <w:lvlJc w:val="left"/>
       <w:pPr>
-        <w:tabs>
-          <w:tab w:val="num" w:pos="2880"/>
-        </w:tabs>
-        <w:ind w:left="3360" w:hanging="480"/>
+        <w:ind w:left="3600" w:hanging="480"/>
       </w:pPr>
     </w:lvl>
     <w:lvl w:ilvl="5">
@@ -1310,10 +1288,7 @@
       <w:lvlText w:val=" "/>
       <w:lvlJc w:val="left"/>
       <w:pPr>
-        <w:tabs>
-          <w:tab w:val="num" w:pos="3600"/>
-        </w:tabs>
-        <w:ind w:left="4080" w:hanging="480"/>
+        <w:ind w:left="4320" w:hanging="480"/>
       </w:pPr>
     </w:lvl>
     <w:lvl w:ilvl="6">
@@ -1321,10 +1296,7 @@
       <w:lvlText w:val=" "/>
       <w:lvlJc w:val="left"/>
       <w:pPr>
-        <w:tabs>
-          <w:tab w:val="num" w:pos="4320"/>
-        </w:tabs>
-        <w:ind w:left="4800" w:hanging="480"/>
+        <w:ind w:left="5040" w:hanging="480"/>
       </w:pPr>
     </w:lvl>
     <w:lvl w:ilvl="7">
@@ -1332,10 +1304,7 @@
       <w:lvlText w:val=" "/>
       <w:lvlJc w:val="left"/>
       <w:pPr>
-        <w:tabs>
-          <w:tab w:val="num" w:pos="5040"/>
-        </w:tabs>
-        <w:ind w:left="5520" w:hanging="480"/>
+        <w:ind w:left="5760" w:hanging="480"/>
       </w:pPr>
     </w:lvl>
     <w:lvl w:ilvl="8">
@@ -1343,10 +1312,7 @@
       <w:lvlText w:val=" "/>
       <w:lvlJc w:val="left"/>
       <w:pPr>
-        <w:tabs>
-          <w:tab w:val="num" w:pos="5760"/>
-        </w:tabs>
-        <w:ind w:left="6240" w:hanging="480"/>
+        <w:ind w:left="6480" w:hanging="480"/>
       </w:pPr>
     </w:lvl>
   </w:abstractNum>

</xml_diff>

<commit_message>
corrected URL to data; re-render
</commit_message>
<xml_diff>
--- a/mlm-gutten/mlm-gutten.docx
+++ b/mlm-gutten/mlm-gutten.docx
@@ -71,7 +71,7 @@
         <w:pStyle w:val="Date"/>
       </w:pPr>
       <w:r>
-        <w:t xml:space="preserve">2</w:t>
+        <w:t xml:space="preserve">6</w:t>
       </w:r>
       <w:r>
         <w:t xml:space="preserve"> </w:t>
@@ -89,19 +89,19 @@
         <w:t xml:space="preserve"> </w:t>
       </w:r>
       <w:r>
-        <w:t xml:space="preserve">16:22:48</w:t>
-      </w:r>
-    </w:p>
-    <w:p>
-      <w:pPr>
-        <w:pStyle w:val="CaptionedFigure"/>
+        <w:t xml:space="preserve">10:45:18</w:t>
+      </w:r>
+    </w:p>
+    <w:p>
+      <w:pPr>
+        <w:pStyle w:val="FigureWithCaption"/>
       </w:pPr>
       <w:r>
         <w:drawing>
           <wp:inline>
-            <wp:extent cx="2215896" cy="1045463"/>
+            <wp:extent cx="2209800" cy="1041400"/>
             <wp:effectExtent b="0" l="0" r="0" t="0"/>
-            <wp:docPr descr="Norway Spruce and Larch Forest in Austrian Alps, https://ec.europa.eu/jrc/en/research-topic/forestry/qr-tree-project/norway-spruce" title="" id="1" name="Picture"/>
+            <wp:docPr descr="" id="1" name="Picture"/>
             <a:graphic>
               <a:graphicData uri="http://schemas.openxmlformats.org/drawingml/2006/picture">
                 <pic:pic>
@@ -112,7 +112,7 @@
                     </pic:cNvPicPr>
                   </pic:nvPicPr>
                   <pic:blipFill>
-                    <a:blip r:embed="rId20"/>
+                    <a:blip r:embed="rId21"/>
                     <a:stretch>
                       <a:fillRect/>
                     </a:stretch>
@@ -120,7 +120,7 @@
                   <pic:spPr bwMode="auto">
                     <a:xfrm>
                       <a:off x="0" y="0"/>
-                      <a:ext cx="2215896" cy="1045463"/>
+                      <a:ext cx="2209800" cy="1041400"/>
                     </a:xfrm>
                     <a:prstGeom prst="rect">
                       <a:avLst/>
@@ -147,11 +147,12 @@
         <w:t xml:space="preserve">Norway Spruce and Larch Forest in Austrian Alps, https://ec.europa.eu/jrc/en/research-topic/forestry/qr-tree-project/norway-spruce</w:t>
       </w:r>
     </w:p>
-    <w:bookmarkStart w:id="22" w:name="data-source"/>
     <w:p>
       <w:pPr>
         <w:pStyle w:val="Heading1"/>
       </w:pPr>
+      <w:bookmarkStart w:id="22" w:name="data-source"/>
+      <w:bookmarkEnd w:id="22"/>
       <w:r>
         <w:t xml:space="preserve">Data Source 🌲</w:t>
       </w:r>
@@ -168,38 +169,9 @@
       </w:r>
       <w:r>
         <w:rPr>
-          <w:iCs/>
           <w:i/>
         </w:rPr>
-        <w:t xml:space="preserve">Functions and Datasets for</w:t>
-      </w:r>
-      <w:r>
-        <w:rPr>
-          <w:iCs/>
-          <w:i/>
-        </w:rPr>
-        <w:t xml:space="preserve"> </w:t>
-      </w:r>
-      <w:r>
-        <w:rPr>
-          <w:iCs/>
-          <w:i/>
-        </w:rPr>
-        <w:t xml:space="preserve">“</w:t>
-      </w:r>
-      <w:r>
-        <w:rPr>
-          <w:iCs/>
-          <w:i/>
-        </w:rPr>
-        <w:t xml:space="preserve">Forest Analytics with R</w:t>
-      </w:r>
-      <w:r>
-        <w:rPr>
-          <w:iCs/>
-          <w:i/>
-        </w:rPr>
-        <w:t xml:space="preserve">”</w:t>
+        <w:t xml:space="preserve">Functions and Datasets for "Forest Analytics with R"</w:t>
       </w:r>
       <w:r>
         <w:t xml:space="preserve">.</w:t>
@@ -210,31 +182,19 @@
         <w:pStyle w:val="BodyText"/>
       </w:pPr>
       <w:r>
-        <w:t xml:space="preserve">According to the documentation, the source of these data are:</w:t>
-      </w:r>
-      <w:r>
-        <w:t xml:space="preserve"> </w:t>
-      </w:r>
-      <w:r>
-        <w:t xml:space="preserve">“</w:t>
-      </w:r>
-      <w:r>
-        <w:t xml:space="preserve">von Guttenberg’s Norway spruce (Picea abies [L.] Karst) tree measurement data.</w:t>
-      </w:r>
-      <w:r>
-        <w:t xml:space="preserve">”</w:t>
-      </w:r>
-    </w:p>
-    <w:p>
-      <w:pPr>
-        <w:pStyle w:val="CaptionedFigure"/>
+        <w:t xml:space="preserve">According to the documentation, the source of these data are: "von Guttenberg’s Norway spruce (Picea abies [L.] Karst) tree measurement data."</w:t>
+      </w:r>
+    </w:p>
+    <w:p>
+      <w:pPr>
+        <w:pStyle w:val="FigureWithCaption"/>
       </w:pPr>
       <w:r>
         <w:drawing>
           <wp:inline>
-            <wp:extent cx="304800" cy="432816"/>
+            <wp:extent cx="304800" cy="431800"/>
             <wp:effectExtent b="0" l="0" r="0" t="0"/>
-            <wp:docPr descr="Old Tjikko, a 9,550 Year Old Norway Spruce in Sweden" title="" id="1" name="Picture"/>
+            <wp:docPr descr="" id="1" name="Picture"/>
             <a:graphic>
               <a:graphicData uri="http://schemas.openxmlformats.org/drawingml/2006/picture">
                 <pic:pic>
@@ -245,7 +205,7 @@
                     </pic:cNvPicPr>
                   </pic:nvPicPr>
                   <pic:blipFill>
-                    <a:blip r:embed="rId21"/>
+                    <a:blip r:embed="rId23"/>
                     <a:stretch>
                       <a:fillRect/>
                     </a:stretch>
@@ -253,7 +213,7 @@
                   <pic:spPr bwMode="auto">
                     <a:xfrm>
                       <a:off x="0" y="0"/>
-                      <a:ext cx="304800" cy="432816"/>
+                      <a:ext cx="304800" cy="431800"/>
                     </a:xfrm>
                     <a:prstGeom prst="rect">
                       <a:avLst/>
@@ -293,13 +253,7 @@
         <w:pStyle w:val="BlockText"/>
       </w:pPr>
       <w:r>
-        <w:t xml:space="preserve">“</w:t>
-      </w:r>
-      <w:r>
-        <w:t xml:space="preserve">The data are measures from 107 trees. The trees were selected as being of average size from healthy and well stocked stands in the Alps.</w:t>
-      </w:r>
-      <w:r>
-        <w:t xml:space="preserve">”</w:t>
+        <w:t xml:space="preserve">"The data are measures from 107 trees. The trees were selected as being of average size from healthy and well stocked stands in the Alps."</w:t>
       </w:r>
     </w:p>
     <w:p>
@@ -308,27 +262,9 @@
       </w:pPr>
       <w:r>
         <w:rPr>
-          <w:rStyle w:val="NormalTok"/>
-        </w:rPr>
-        <w:t xml:space="preserve">. </w:t>
-      </w:r>
-      <w:r>
-        <w:rPr>
-          <w:rStyle w:val="KeywordTok"/>
-        </w:rPr>
-        <w:t xml:space="preserve">use</w:t>
-      </w:r>
-      <w:r>
-        <w:rPr>
-          <w:rStyle w:val="NormalTok"/>
-        </w:rPr>
-        <w:t xml:space="preserve"> gutten.dta, </w:t>
-      </w:r>
-      <w:r>
-        <w:rPr>
-          <w:rStyle w:val="KeywordTok"/>
-        </w:rPr>
-        <w:t xml:space="preserve">clear</w:t>
+          <w:rStyle w:val="VerbatimChar"/>
+        </w:rPr>
+        <w:t xml:space="preserve">. use gutten.dta, clear</w:t>
       </w:r>
     </w:p>
     <w:p>
@@ -339,7 +275,7 @@
         <w:rPr>
           <w:rStyle w:val="VerbatimChar"/>
         </w:rPr>
-        <w:t xml:space="preserve">use "https://github.com/agrogan1/newstuff/raw/master/mlm-R2-gutten/gutten.dta", clear</w:t>
+        <w:t xml:space="preserve">use "https://github.com/agrogan1/multilevel/raw/master/mlm-R2-gutten/gutten.dta", clear</w:t>
       </w:r>
       <w:r>
         <w:t xml:space="preserve"> </w:t>
@@ -348,12 +284,12 @@
         <w:t xml:space="preserve">should work to obtain the data over the web. Please let me know if it does not.</w:t>
       </w:r>
     </w:p>
-    <w:bookmarkEnd w:id="22"/>
-    <w:bookmarkStart w:id="23" w:name="variables"/>
     <w:p>
       <w:pPr>
         <w:pStyle w:val="Heading1"/>
       </w:pPr>
+      <w:bookmarkStart w:id="24" w:name="variables"/>
+      <w:bookmarkEnd w:id="24"/>
       <w:r>
         <w:t xml:space="preserve">Variables 🌲</w:t>
       </w:r>
@@ -379,7 +315,6 @@
       </w:r>
       <w:r>
         <w:rPr>
-          <w:iCs/>
           <w:i/>
         </w:rPr>
         <w:t xml:space="preserve">quality</w:t>
@@ -412,7 +347,6 @@
       </w:r>
       <w:r>
         <w:rPr>
-          <w:iCs/>
           <w:i/>
         </w:rPr>
         <w:t xml:space="preserve">location</w:t>
@@ -469,33 +403,9 @@
       </w:pPr>
       <w:r>
         <w:rPr>
-          <w:rStyle w:val="NormalTok"/>
-        </w:rPr>
-        <w:t xml:space="preserve">. </w:t>
-      </w:r>
-      <w:r>
-        <w:rPr>
-          <w:rStyle w:val="KeywordTok"/>
-        </w:rPr>
-        <w:t xml:space="preserve">egen</w:t>
-      </w:r>
-      <w:r>
-        <w:rPr>
-          <w:rStyle w:val="NormalTok"/>
-        </w:rPr>
-        <w:t xml:space="preserve"> ageMEAN = </w:t>
-      </w:r>
-      <w:r>
-        <w:rPr>
-          <w:rStyle w:val="KeywordTok"/>
-        </w:rPr>
-        <w:t xml:space="preserve">mean</w:t>
-      </w:r>
-      <w:r>
-        <w:rPr>
-          <w:rStyle w:val="NormalTok"/>
-        </w:rPr>
-        <w:t xml:space="preserve">(age_base)</w:t>
+          <w:rStyle w:val="VerbatimChar"/>
+        </w:rPr>
+        <w:t xml:space="preserve">. egen ageMEAN = mean(age_base)</w:t>
       </w:r>
     </w:p>
     <w:p>
@@ -504,21 +414,9 @@
       </w:pPr>
       <w:r>
         <w:rPr>
-          <w:rStyle w:val="NormalTok"/>
-        </w:rPr>
-        <w:t xml:space="preserve">. </w:t>
-      </w:r>
-      <w:r>
-        <w:rPr>
-          <w:rStyle w:val="KeywordTok"/>
-        </w:rPr>
-        <w:t xml:space="preserve">generate</w:t>
-      </w:r>
-      <w:r>
-        <w:rPr>
-          <w:rStyle w:val="NormalTok"/>
-        </w:rPr>
-        <w:t xml:space="preserve"> ageCENTERED = age_base - ageMEAN</w:t>
+          <w:rStyle w:val="VerbatimChar"/>
+        </w:rPr>
+        <w:t xml:space="preserve">. generate ageCENTERED = age_base - ageMEAN</w:t>
       </w:r>
     </w:p>
     <w:p>
@@ -606,12 +504,12 @@
         <w:t xml:space="preserve">A factor uniquely identifying the tree.</w:t>
       </w:r>
     </w:p>
-    <w:bookmarkEnd w:id="23"/>
-    <w:bookmarkStart w:id="24" w:name="X967a105d58b2f4b730b0ada3e6034b20e9e140a"/>
     <w:p>
       <w:pPr>
         <w:pStyle w:val="Heading1"/>
       </w:pPr>
+      <w:bookmarkStart w:id="25" w:name="your-quantitative-forestry-tasks-should-you-choose-to-accept-them"/>
+      <w:bookmarkEnd w:id="25"/>
       <w:r>
         <w:t xml:space="preserve">Your Quantitative Forestry Tasks (Should You Choose To Accept Them) 🌲</w:t>
       </w:r>
@@ -624,12 +522,12 @@
         <w:t xml:space="preserve">I clearly need to learn more about quantitative approaches to forestry, but I would like to model tree height as a function of tree age (measured at base), site, and location.</w:t>
       </w:r>
     </w:p>
-    <w:bookmarkEnd w:id="24"/>
-    <w:bookmarkStart w:id="26" w:name="spaghetti-plot"/>
     <w:p>
       <w:pPr>
         <w:pStyle w:val="Heading1"/>
       </w:pPr>
+      <w:bookmarkStart w:id="26" w:name="spaghetti-plot"/>
+      <w:bookmarkEnd w:id="26"/>
       <w:r>
         <w:t xml:space="preserve">Spaghetti Plot 🌲</w:t>
       </w:r>
@@ -690,21 +588,9 @@
       </w:pPr>
       <w:r>
         <w:rPr>
-          <w:rStyle w:val="NormalTok"/>
-        </w:rPr>
-        <w:t xml:space="preserve">. spagplot height ageCENTERED, id(tree_ID) </w:t>
-      </w:r>
-      <w:r>
-        <w:rPr>
-          <w:rStyle w:val="DecValTok"/>
-        </w:rPr>
-        <w:t xml:space="preserve">scheme</w:t>
-      </w:r>
-      <w:r>
-        <w:rPr>
-          <w:rStyle w:val="NormalTok"/>
-        </w:rPr>
-        <w:t xml:space="preserve">(michigan)</w:t>
+          <w:rStyle w:val="VerbatimChar"/>
+        </w:rPr>
+        <w:t xml:space="preserve">. spagplot height ageCENTERED, id(tree_ID) scheme(michigan)</w:t>
       </w:r>
     </w:p>
     <w:p>
@@ -713,78 +599,18 @@
       </w:pPr>
       <w:r>
         <w:rPr>
-          <w:rStyle w:val="NormalTok"/>
-        </w:rPr>
-        <w:t xml:space="preserve">. </w:t>
-      </w:r>
-      <w:r>
-        <w:rPr>
-          <w:rStyle w:val="KeywordTok"/>
-        </w:rPr>
-        <w:t xml:space="preserve">graph</w:t>
-      </w:r>
-      <w:r>
-        <w:rPr>
-          <w:rStyle w:val="NormalTok"/>
-        </w:rPr>
-        <w:t xml:space="preserve"> </w:t>
-      </w:r>
-      <w:r>
-        <w:rPr>
-          <w:rStyle w:val="KeywordTok"/>
-        </w:rPr>
-        <w:t xml:space="preserve">export</w:t>
-      </w:r>
-      <w:r>
-        <w:rPr>
-          <w:rStyle w:val="NormalTok"/>
-        </w:rPr>
-        <w:t xml:space="preserve"> myspagplot.png, </w:t>
-      </w:r>
-      <w:r>
-        <w:rPr>
-          <w:rStyle w:val="KeywordTok"/>
-        </w:rPr>
-        <w:t xml:space="preserve">width</w:t>
-      </w:r>
-      <w:r>
-        <w:rPr>
-          <w:rStyle w:val="NormalTok"/>
-        </w:rPr>
-        <w:t xml:space="preserve">(500) </w:t>
-      </w:r>
-      <w:r>
-        <w:rPr>
-          <w:rStyle w:val="KeywordTok"/>
-        </w:rPr>
-        <w:t xml:space="preserve">replace</w:t>
-      </w:r>
-      <w:r>
-        <w:br/>
-      </w:r>
-      <w:r>
-        <w:rPr>
-          <w:rStyle w:val="NormalTok"/>
-        </w:rPr>
-        <w:t xml:space="preserve">file /Users/agrogan/Desktop/GitHub/multilevel/mlm-gutten/myspagplot.png saved </w:t>
-      </w:r>
-      <w:r>
-        <w:rPr>
-          <w:rStyle w:val="KeywordTok"/>
-        </w:rPr>
-        <w:t xml:space="preserve">as</w:t>
-      </w:r>
-      <w:r>
-        <w:rPr>
-          <w:rStyle w:val="NormalTok"/>
-        </w:rPr>
-        <w:t xml:space="preserve"> PNG </w:t>
-      </w:r>
-      <w:r>
-        <w:rPr>
-          <w:rStyle w:val="KeywordTok"/>
-        </w:rPr>
-        <w:t xml:space="preserve">format</w:t>
+          <w:rStyle w:val="VerbatimChar"/>
+        </w:rPr>
+        <w:t xml:space="preserve">. graph export myspagplot.png, width(500) replace</w:t>
+      </w:r>
+      <w:r>
+        <w:br w:type="textWrapping"/>
+      </w:r>
+      <w:r>
+        <w:rPr>
+          <w:rStyle w:val="VerbatimChar"/>
+        </w:rPr>
+        <w:t xml:space="preserve">file myspagplot.png saved as PNG format</w:t>
       </w:r>
     </w:p>
     <w:p>
@@ -806,14 +632,14 @@
     </w:p>
     <w:p>
       <w:pPr>
-        <w:pStyle w:val="CaptionedFigure"/>
+        <w:pStyle w:val="FigureWithCaption"/>
       </w:pPr>
       <w:r>
         <w:drawing>
           <wp:inline>
-            <wp:extent cx="5943600" cy="3958437"/>
+            <wp:extent cx="5943600" cy="3958438"/>
             <wp:effectExtent b="0" l="0" r="0" t="0"/>
-            <wp:docPr descr="Spaghetti Plot of Predicted Height by Age" title="" id="1" name="Picture"/>
+            <wp:docPr descr="" id="1" name="Picture"/>
             <a:graphic>
               <a:graphicData uri="http://schemas.openxmlformats.org/drawingml/2006/picture">
                 <pic:pic>
@@ -824,7 +650,7 @@
                     </pic:cNvPicPr>
                   </pic:nvPicPr>
                   <pic:blipFill>
-                    <a:blip r:embed="rId25"/>
+                    <a:blip r:embed="rId27"/>
                     <a:stretch>
                       <a:fillRect/>
                     </a:stretch>
@@ -832,7 +658,7 @@
                   <pic:spPr bwMode="auto">
                     <a:xfrm>
                       <a:off x="0" y="0"/>
-                      <a:ext cx="5943600" cy="3958437"/>
+                      <a:ext cx="5943600" cy="3958438"/>
                     </a:xfrm>
                     <a:prstGeom prst="rect">
                       <a:avLst/>
@@ -859,21 +685,22 @@
         <w:t xml:space="preserve">Spaghetti Plot of Predicted Height by Age</w:t>
       </w:r>
     </w:p>
-    <w:bookmarkEnd w:id="26"/>
-    <w:bookmarkStart w:id="29" w:name="multilevel-models"/>
     <w:p>
       <w:pPr>
         <w:pStyle w:val="Heading1"/>
       </w:pPr>
+      <w:bookmarkStart w:id="28" w:name="multilevel-models"/>
+      <w:bookmarkEnd w:id="28"/>
       <w:r>
         <w:t xml:space="preserve">Multilevel Models 🌲</w:t>
       </w:r>
     </w:p>
-    <w:bookmarkStart w:id="27" w:name="unconditional-model"/>
     <w:p>
       <w:pPr>
         <w:pStyle w:val="Heading2"/>
       </w:pPr>
+      <w:bookmarkStart w:id="29" w:name="unconditional-model"/>
+      <w:bookmarkEnd w:id="29"/>
       <w:r>
         <w:t xml:space="preserve">Unconditional Model</w:t>
       </w:r>
@@ -898,12 +725,12 @@
         <w:t xml:space="preserve">. What Stata syntax do you use? What is the corresponding equation? What question is this syntax and equation asking and answering? Calculate the ICC. What does this number tell you?</w:t>
       </w:r>
     </w:p>
-    <w:bookmarkEnd w:id="27"/>
-    <w:bookmarkStart w:id="28" w:name="conditional-model"/>
     <w:p>
       <w:pPr>
         <w:pStyle w:val="Heading2"/>
       </w:pPr>
+      <w:bookmarkStart w:id="30" w:name="conditional-model"/>
+      <w:bookmarkEnd w:id="30"/>
       <w:r>
         <w:t xml:space="preserve">Conditional Model</w:t>
       </w:r>
@@ -963,7 +790,6 @@
           <m:e>
             <m:r>
               <m:rPr>
-                <m:nor/>
                 <m:sty m:val="p"/>
               </m:rPr>
               <m:t>age of tree</m:t>
@@ -971,6 +797,7 @@
           </m:e>
           <m:sup>
             <m:r>
+              <m:rPr/>
               <m:t>2</m:t>
             </m:r>
           </m:sup>
@@ -1006,7 +833,6 @@
       </w:r>
       <w:r>
         <w:rPr>
-          <w:iCs/>
           <w:i/>
         </w:rPr>
         <w:t xml:space="preserve">conditional</w:t>
@@ -1018,8 +844,6 @@
         <w:t xml:space="preserve">model?</w:t>
       </w:r>
     </w:p>
-    <w:bookmarkEnd w:id="28"/>
-    <w:bookmarkEnd w:id="29"/>
     <w:sectPr>
       <w:pgSz w:w="12240" w:h="15840"/>
       <w:pgMar w:top="1440" w:right="1440" w:bottom="1440" w:left="1440" w:header="720" w:footer="720" w:gutter="0"/>
@@ -1028,10 +852,6 @@
     </w:sectPr>
   </w:body>
 </w:document>
-</file>
-
-<file path=word/comments.xml><?xml version="1.0" encoding="utf-8"?>
-<w:comments xmlns:w="http://schemas.openxmlformats.org/wordprocessingml/2006/main" xmlns:m="http://schemas.openxmlformats.org/officeDocument/2006/math" xmlns:r="http://schemas.openxmlformats.org/officeDocument/2006/relationships" xmlns:o="urn:schemas-microsoft-com:office:office" xmlns:v="urn:schemas-microsoft-com:vml" xmlns:w10="urn:schemas-microsoft-com:office:word" xmlns:a="http://schemas.openxmlformats.org/drawingml/2006/main" xmlns:pic="http://schemas.openxmlformats.org/drawingml/2006/picture" xmlns:wp="http://schemas.openxmlformats.org/drawingml/2006/wordprocessingDrawing"/>
 </file>
 
 <file path=word/footnotes.xml><?xml version="1.0" encoding="utf-8"?>
@@ -1241,14 +1061,17 @@
     </w:lvl>
   </w:abstractNum>
   <w:abstractNum w:abstractNumId="990">
-    <w:nsid w:val="2c1ae401"/>
+    <w:nsid w:val="9f6552e7"/>
     <w:multiLevelType w:val="multilevel"/>
     <w:lvl w:ilvl="0">
       <w:numFmt w:val="bullet"/>
       <w:lvlText w:val=" "/>
       <w:lvlJc w:val="left"/>
       <w:pPr>
-        <w:ind w:left="720" w:hanging="480"/>
+        <w:tabs>
+          <w:tab w:val="num" w:pos="0"/>
+        </w:tabs>
+        <w:ind w:left="480" w:hanging="480"/>
       </w:pPr>
     </w:lvl>
     <w:lvl w:ilvl="1">
@@ -1256,7 +1079,10 @@
       <w:lvlText w:val=" "/>
       <w:lvlJc w:val="left"/>
       <w:pPr>
-        <w:ind w:left="1440" w:hanging="480"/>
+        <w:tabs>
+          <w:tab w:val="num" w:pos="720"/>
+        </w:tabs>
+        <w:ind w:left="1200" w:hanging="480"/>
       </w:pPr>
     </w:lvl>
     <w:lvl w:ilvl="2">
@@ -1264,7 +1090,10 @@
       <w:lvlText w:val=" "/>
       <w:lvlJc w:val="left"/>
       <w:pPr>
-        <w:ind w:left="2160" w:hanging="480"/>
+        <w:tabs>
+          <w:tab w:val="num" w:pos="1440"/>
+        </w:tabs>
+        <w:ind w:left="1920" w:hanging="480"/>
       </w:pPr>
     </w:lvl>
     <w:lvl w:ilvl="3">
@@ -1272,7 +1101,10 @@
       <w:lvlText w:val=" "/>
       <w:lvlJc w:val="left"/>
       <w:pPr>
-        <w:ind w:left="2880" w:hanging="480"/>
+        <w:tabs>
+          <w:tab w:val="num" w:pos="2160"/>
+        </w:tabs>
+        <w:ind w:left="2640" w:hanging="480"/>
       </w:pPr>
     </w:lvl>
     <w:lvl w:ilvl="4">
@@ -1280,7 +1112,10 @@
       <w:lvlText w:val=" "/>
       <w:lvlJc w:val="left"/>
       <w:pPr>
-        <w:ind w:left="3600" w:hanging="480"/>
+        <w:tabs>
+          <w:tab w:val="num" w:pos="2880"/>
+        </w:tabs>
+        <w:ind w:left="3360" w:hanging="480"/>
       </w:pPr>
     </w:lvl>
     <w:lvl w:ilvl="5">
@@ -1288,7 +1123,10 @@
       <w:lvlText w:val=" "/>
       <w:lvlJc w:val="left"/>
       <w:pPr>
-        <w:ind w:left="4320" w:hanging="480"/>
+        <w:tabs>
+          <w:tab w:val="num" w:pos="3600"/>
+        </w:tabs>
+        <w:ind w:left="4080" w:hanging="480"/>
       </w:pPr>
     </w:lvl>
     <w:lvl w:ilvl="6">
@@ -1296,23 +1134,10 @@
       <w:lvlText w:val=" "/>
       <w:lvlJc w:val="left"/>
       <w:pPr>
-        <w:ind w:left="5040" w:hanging="480"/>
-      </w:pPr>
-    </w:lvl>
-    <w:lvl w:ilvl="7">
-      <w:numFmt w:val="bullet"/>
-      <w:lvlText w:val=" "/>
-      <w:lvlJc w:val="left"/>
-      <w:pPr>
-        <w:ind w:left="5760" w:hanging="480"/>
-      </w:pPr>
-    </w:lvl>
-    <w:lvl w:ilvl="8">
-      <w:numFmt w:val="bullet"/>
-      <w:lvlText w:val=" "/>
-      <w:lvlJc w:val="left"/>
-      <w:pPr>
-        <w:ind w:left="6480" w:hanging="480"/>
+        <w:tabs>
+          <w:tab w:val="num" w:pos="4320"/>
+        </w:tabs>
+        <w:ind w:left="4800" w:hanging="480"/>
       </w:pPr>
     </w:lvl>
   </w:abstractNum>
@@ -2181,6 +2006,7 @@
     <w:link w:val="VerbatimChar"/>
     <w:pPr>
       <w:wordWrap w:val="off"/>
+      <w:noProof/>
     </w:pPr>
   </w:style>
   <w:style w:type="character" w:customStyle="1" w:styleId="KeywordTok">

</xml_diff>

<commit_message>
clean up and clarifications
</commit_message>
<xml_diff>
--- a/mlm-gutten/mlm-gutten.docx
+++ b/mlm-gutten/mlm-gutten.docx
@@ -71,25 +71,25 @@
         <w:pStyle w:val="Date"/>
       </w:pPr>
       <w:r>
-        <w:t xml:space="preserve">6</w:t>
-      </w:r>
-      <w:r>
-        <w:t xml:space="preserve"> </w:t>
-      </w:r>
-      <w:r>
-        <w:t xml:space="preserve">Sep</w:t>
-      </w:r>
-      <w:r>
-        <w:t xml:space="preserve"> </w:t>
-      </w:r>
-      <w:r>
-        <w:t xml:space="preserve">2021</w:t>
-      </w:r>
-      <w:r>
-        <w:t xml:space="preserve"> </w:t>
-      </w:r>
-      <w:r>
-        <w:t xml:space="preserve">10:45:18</w:t>
+        <w:t xml:space="preserve">14</w:t>
+      </w:r>
+      <w:r>
+        <w:t xml:space="preserve"> </w:t>
+      </w:r>
+      <w:r>
+        <w:t xml:space="preserve">Feb</w:t>
+      </w:r>
+      <w:r>
+        <w:t xml:space="preserve"> </w:t>
+      </w:r>
+      <w:r>
+        <w:t xml:space="preserve">2022</w:t>
+      </w:r>
+      <w:r>
+        <w:t xml:space="preserve"> </w:t>
+      </w:r>
+      <w:r>
+        <w:t xml:space="preserve">14:56:15</w:t>
       </w:r>
     </w:p>
     <w:p>
@@ -584,6 +584,38 @@
     </w:p>
     <w:p>
       <w:pPr>
+        <w:pStyle w:val="BlockText"/>
+      </w:pPr>
+      <w:r>
+        <w:rPr>
+          <w:rStyle w:val="VerbatimChar"/>
+        </w:rPr>
+        <w:t xml:space="preserve">spagplot</w:t>
+      </w:r>
+      <w:r>
+        <w:t xml:space="preserve"> </w:t>
+      </w:r>
+      <w:r>
+        <w:t xml:space="preserve">can now be difficult to find, but for the time being, you can find it by typing</w:t>
+      </w:r>
+      <w:r>
+        <w:t xml:space="preserve"> </w:t>
+      </w:r>
+      <w:r>
+        <w:rPr>
+          <w:rStyle w:val="VerbatimChar"/>
+        </w:rPr>
+        <w:t xml:space="preserve">net from https://agrogan1.github.io/multilevel/spagplot</w:t>
+      </w:r>
+      <w:r>
+        <w:t xml:space="preserve"> </w:t>
+      </w:r>
+      <w:r>
+        <w:t xml:space="preserve">in Stata.</w:t>
+      </w:r>
+    </w:p>
+    <w:p>
+      <w:pPr>
         <w:pStyle w:val="SourceCode"/>
       </w:pPr>
       <w:r>
@@ -1061,7 +1093,7 @@
     </w:lvl>
   </w:abstractNum>
   <w:abstractNum w:abstractNumId="990">
-    <w:nsid w:val="9f6552e7"/>
+    <w:nsid w:val="e8bd169d"/>
     <w:multiLevelType w:val="multilevel"/>
     <w:lvl w:ilvl="0">
       <w:numFmt w:val="bullet"/>

</xml_diff>

<commit_message>
I love the lorax!!!
</commit_message>
<xml_diff>
--- a/mlm-gutten/mlm-gutten.docx
+++ b/mlm-gutten/mlm-gutten.docx
@@ -89,7 +89,54 @@
         <w:t xml:space="preserve"> </w:t>
       </w:r>
       <w:r>
-        <w:t xml:space="preserve">14:56:15</w:t>
+        <w:t xml:space="preserve">15:03:47</w:t>
+      </w:r>
+    </w:p>
+    <w:p>
+      <w:pPr>
+        <w:pStyle w:val="Figure"/>
+      </w:pPr>
+      <w:r>
+        <w:drawing>
+          <wp:inline>
+            <wp:extent cx="1524000" cy="1143000"/>
+            <wp:effectExtent b="0" l="0" r="0" t="0"/>
+            <wp:docPr descr="" id="1" name="Picture"/>
+            <a:graphic>
+              <a:graphicData uri="http://schemas.openxmlformats.org/drawingml/2006/picture">
+                <pic:pic>
+                  <pic:nvPicPr>
+                    <pic:cNvPr descr="../lorax-small.png" id="0" name="Picture"/>
+                    <pic:cNvPicPr>
+                      <a:picLocks noChangeArrowheads="1" noChangeAspect="1"/>
+                    </pic:cNvPicPr>
+                  </pic:nvPicPr>
+                  <pic:blipFill>
+                    <a:blip r:embed="rId21"/>
+                    <a:stretch>
+                      <a:fillRect/>
+                    </a:stretch>
+                  </pic:blipFill>
+                  <pic:spPr bwMode="auto">
+                    <a:xfrm>
+                      <a:off x="0" y="0"/>
+                      <a:ext cx="1524000" cy="1143000"/>
+                    </a:xfrm>
+                    <a:prstGeom prst="rect">
+                      <a:avLst/>
+                    </a:prstGeom>
+                    <a:noFill/>
+                    <a:ln w="9525">
+                      <a:noFill/>
+                      <a:headEnd/>
+                      <a:tailEnd/>
+                    </a:ln>
+                  </pic:spPr>
+                </pic:pic>
+              </a:graphicData>
+            </a:graphic>
+          </wp:inline>
+        </w:drawing>
       </w:r>
     </w:p>
     <w:p>
@@ -112,7 +159,7 @@
                     </pic:cNvPicPr>
                   </pic:nvPicPr>
                   <pic:blipFill>
-                    <a:blip r:embed="rId21"/>
+                    <a:blip r:embed="rId22"/>
                     <a:stretch>
                       <a:fillRect/>
                     </a:stretch>
@@ -151,8 +198,8 @@
       <w:pPr>
         <w:pStyle w:val="Heading1"/>
       </w:pPr>
-      <w:bookmarkStart w:id="22" w:name="data-source"/>
-      <w:bookmarkEnd w:id="22"/>
+      <w:bookmarkStart w:id="23" w:name="data-source"/>
+      <w:bookmarkEnd w:id="23"/>
       <w:r>
         <w:t xml:space="preserve">Data Source 🌲</w:t>
       </w:r>
@@ -205,7 +252,7 @@
                     </pic:cNvPicPr>
                   </pic:nvPicPr>
                   <pic:blipFill>
-                    <a:blip r:embed="rId23"/>
+                    <a:blip r:embed="rId24"/>
                     <a:stretch>
                       <a:fillRect/>
                     </a:stretch>
@@ -288,8 +335,8 @@
       <w:pPr>
         <w:pStyle w:val="Heading1"/>
       </w:pPr>
-      <w:bookmarkStart w:id="24" w:name="variables"/>
-      <w:bookmarkEnd w:id="24"/>
+      <w:bookmarkStart w:id="25" w:name="variables"/>
+      <w:bookmarkEnd w:id="25"/>
       <w:r>
         <w:t xml:space="preserve">Variables 🌲</w:t>
       </w:r>
@@ -508,8 +555,8 @@
       <w:pPr>
         <w:pStyle w:val="Heading1"/>
       </w:pPr>
-      <w:bookmarkStart w:id="25" w:name="your-quantitative-forestry-tasks-should-you-choose-to-accept-them"/>
-      <w:bookmarkEnd w:id="25"/>
+      <w:bookmarkStart w:id="26" w:name="your-quantitative-forestry-tasks-should-you-choose-to-accept-them"/>
+      <w:bookmarkEnd w:id="26"/>
       <w:r>
         <w:t xml:space="preserve">Your Quantitative Forestry Tasks (Should You Choose To Accept Them) 🌲</w:t>
       </w:r>
@@ -526,8 +573,8 @@
       <w:pPr>
         <w:pStyle w:val="Heading1"/>
       </w:pPr>
-      <w:bookmarkStart w:id="26" w:name="spaghetti-plot"/>
-      <w:bookmarkEnd w:id="26"/>
+      <w:bookmarkStart w:id="27" w:name="spaghetti-plot"/>
+      <w:bookmarkEnd w:id="27"/>
       <w:r>
         <w:t xml:space="preserve">Spaghetti Plot 🌲</w:t>
       </w:r>
@@ -682,7 +729,7 @@
                     </pic:cNvPicPr>
                   </pic:nvPicPr>
                   <pic:blipFill>
-                    <a:blip r:embed="rId27"/>
+                    <a:blip r:embed="rId28"/>
                     <a:stretch>
                       <a:fillRect/>
                     </a:stretch>
@@ -721,8 +768,8 @@
       <w:pPr>
         <w:pStyle w:val="Heading1"/>
       </w:pPr>
-      <w:bookmarkStart w:id="28" w:name="multilevel-models"/>
-      <w:bookmarkEnd w:id="28"/>
+      <w:bookmarkStart w:id="29" w:name="multilevel-models"/>
+      <w:bookmarkEnd w:id="29"/>
       <w:r>
         <w:t xml:space="preserve">Multilevel Models 🌲</w:t>
       </w:r>
@@ -731,8 +778,8 @@
       <w:pPr>
         <w:pStyle w:val="Heading2"/>
       </w:pPr>
-      <w:bookmarkStart w:id="29" w:name="unconditional-model"/>
-      <w:bookmarkEnd w:id="29"/>
+      <w:bookmarkStart w:id="30" w:name="unconditional-model"/>
+      <w:bookmarkEnd w:id="30"/>
       <w:r>
         <w:t xml:space="preserve">Unconditional Model</w:t>
       </w:r>
@@ -761,8 +808,8 @@
       <w:pPr>
         <w:pStyle w:val="Heading2"/>
       </w:pPr>
-      <w:bookmarkStart w:id="30" w:name="conditional-model"/>
-      <w:bookmarkEnd w:id="30"/>
+      <w:bookmarkStart w:id="31" w:name="conditional-model"/>
+      <w:bookmarkEnd w:id="31"/>
       <w:r>
         <w:t xml:space="preserve">Conditional Model</w:t>
       </w:r>
@@ -1093,7 +1140,7 @@
     </w:lvl>
   </w:abstractNum>
   <w:abstractNum w:abstractNumId="990">
-    <w:nsid w:val="e8bd169d"/>
+    <w:nsid w:val="fd89dfcf"/>
     <w:multiLevelType w:val="multilevel"/>
     <w:lvl w:ilvl="0">
       <w:numFmt w:val="bullet"/>

</xml_diff>

<commit_message>
typos in variable names; image caption for Lorax
</commit_message>
<xml_diff>
--- a/mlm-gutten/mlm-gutten.docx
+++ b/mlm-gutten/mlm-gutten.docx
@@ -71,7 +71,7 @@
         <w:pStyle w:val="Date"/>
       </w:pPr>
       <w:r>
-        <w:t xml:space="preserve">14</w:t>
+        <w:t xml:space="preserve">17</w:t>
       </w:r>
       <w:r>
         <w:t xml:space="preserve"> </w:t>
@@ -83,36 +83,91 @@
         <w:t xml:space="preserve"> </w:t>
       </w:r>
       <w:r>
-        <w:t xml:space="preserve">2022</w:t>
-      </w:r>
-      <w:r>
-        <w:t xml:space="preserve"> </w:t>
-      </w:r>
-      <w:r>
-        <w:t xml:space="preserve">15:03:47</w:t>
-      </w:r>
-    </w:p>
-    <w:p>
-      <w:pPr>
-        <w:pStyle w:val="Figure"/>
+        <w:t xml:space="preserve">2023</w:t>
+      </w:r>
+      <w:r>
+        <w:t xml:space="preserve"> </w:t>
+      </w:r>
+      <w:r>
+        <w:t xml:space="preserve">11:34:07</w:t>
+      </w:r>
+    </w:p>
+    <w:p>
+      <w:pPr>
+        <w:pStyle w:val="CaptionedFigure"/>
       </w:pPr>
       <w:r>
         <w:drawing>
           <wp:inline>
-            <wp:extent cx="1524000" cy="1143000"/>
+            <wp:extent cx="2215896" cy="1045463"/>
             <wp:effectExtent b="0" l="0" r="0" t="0"/>
-            <wp:docPr descr="" id="1" name="Picture"/>
+            <wp:docPr descr="Norway Spruce and Larch Forest in Austrian Alps, https://ec.europa.eu/jrc/en/research-topic/forestry/qr-tree-project/norway-spruce" title="" id="21" name="Picture"/>
             <a:graphic>
               <a:graphicData uri="http://schemas.openxmlformats.org/drawingml/2006/picture">
                 <pic:pic>
                   <pic:nvPicPr>
-                    <pic:cNvPr descr="../lorax-small.png" id="0" name="Picture"/>
+                    <pic:cNvPr descr="fotolia-small.jpg" id="22" name="Picture"/>
                     <pic:cNvPicPr>
                       <a:picLocks noChangeArrowheads="1" noChangeAspect="1"/>
                     </pic:cNvPicPr>
                   </pic:nvPicPr>
                   <pic:blipFill>
-                    <a:blip r:embed="rId21"/>
+                    <a:blip r:embed="rId20"/>
+                    <a:stretch>
+                      <a:fillRect/>
+                    </a:stretch>
+                  </pic:blipFill>
+                  <pic:spPr bwMode="auto">
+                    <a:xfrm>
+                      <a:off x="0" y="0"/>
+                      <a:ext cx="2215896" cy="1045463"/>
+                    </a:xfrm>
+                    <a:prstGeom prst="rect">
+                      <a:avLst/>
+                    </a:prstGeom>
+                    <a:noFill/>
+                    <a:ln w="9525">
+                      <a:noFill/>
+                      <a:headEnd/>
+                      <a:tailEnd/>
+                    </a:ln>
+                  </pic:spPr>
+                </pic:pic>
+              </a:graphicData>
+            </a:graphic>
+          </wp:inline>
+        </w:drawing>
+      </w:r>
+    </w:p>
+    <w:p>
+      <w:pPr>
+        <w:pStyle w:val="ImageCaption"/>
+      </w:pPr>
+      <w:r>
+        <w:t xml:space="preserve">Norway Spruce and Larch Forest in Austrian Alps, https://ec.europa.eu/jrc/en/research-topic/forestry/qr-tree-project/norway-spruce</w:t>
+      </w:r>
+    </w:p>
+    <w:p>
+      <w:pPr>
+        <w:pStyle w:val="CaptionedFigure"/>
+      </w:pPr>
+      <w:r>
+        <w:drawing>
+          <wp:inline>
+            <wp:extent cx="1524000" cy="1143000"/>
+            <wp:effectExtent b="0" l="0" r="0" t="0"/>
+            <wp:docPr descr="The Lorax" title="" id="24" name="Picture"/>
+            <a:graphic>
+              <a:graphicData uri="http://schemas.openxmlformats.org/drawingml/2006/picture">
+                <pic:pic>
+                  <pic:nvPicPr>
+                    <pic:cNvPr descr="../lorax-small.png" id="25" name="Picture"/>
+                    <pic:cNvPicPr>
+                      <a:picLocks noChangeArrowheads="1" noChangeAspect="1"/>
+                    </pic:cNvPicPr>
+                  </pic:nvPicPr>
+                  <pic:blipFill>
+                    <a:blip r:embed="rId23"/>
                     <a:stretch>
                       <a:fillRect/>
                     </a:stretch>
@@ -141,25 +196,111 @@
     </w:p>
     <w:p>
       <w:pPr>
-        <w:pStyle w:val="FigureWithCaption"/>
+        <w:pStyle w:val="ImageCaption"/>
+      </w:pPr>
+      <w:r>
+        <w:t xml:space="preserve">The Lorax</w:t>
+      </w:r>
+    </w:p>
+    <w:bookmarkStart w:id="29" w:name="data-source"/>
+    <w:p>
+      <w:pPr>
+        <w:pStyle w:val="Heading1"/>
+      </w:pPr>
+      <w:r>
+        <w:t xml:space="preserve">Data Source 🌲</w:t>
+      </w:r>
+    </w:p>
+    <w:p>
+      <w:pPr>
+        <w:pStyle w:val="FirstParagraph"/>
+      </w:pPr>
+      <w:r>
+        <w:t xml:space="preserve">The data used in this example are derived from the R package</w:t>
+      </w:r>
+      <w:r>
+        <w:t xml:space="preserve"> </w:t>
+      </w:r>
+      <w:r>
+        <w:rPr>
+          <w:iCs/>
+          <w:i/>
+        </w:rPr>
+        <w:t xml:space="preserve">Functions and Datasets for</w:t>
+      </w:r>
+      <w:r>
+        <w:rPr>
+          <w:iCs/>
+          <w:i/>
+        </w:rPr>
+        <w:t xml:space="preserve"> </w:t>
+      </w:r>
+      <w:r>
+        <w:rPr>
+          <w:iCs/>
+          <w:i/>
+        </w:rPr>
+        <w:t xml:space="preserve">“</w:t>
+      </w:r>
+      <w:r>
+        <w:rPr>
+          <w:iCs/>
+          <w:i/>
+        </w:rPr>
+        <w:t xml:space="preserve">Forest Analytics with R</w:t>
+      </w:r>
+      <w:r>
+        <w:rPr>
+          <w:iCs/>
+          <w:i/>
+        </w:rPr>
+        <w:t xml:space="preserve">”</w:t>
+      </w:r>
+      <w:r>
+        <w:t xml:space="preserve">.</w:t>
+      </w:r>
+    </w:p>
+    <w:p>
+      <w:pPr>
+        <w:pStyle w:val="BodyText"/>
+      </w:pPr>
+      <w:r>
+        <w:t xml:space="preserve">According to the documentation, the source of these data are:</w:t>
+      </w:r>
+      <w:r>
+        <w:t xml:space="preserve"> </w:t>
+      </w:r>
+      <w:r>
+        <w:t xml:space="preserve">“</w:t>
+      </w:r>
+      <w:r>
+        <w:t xml:space="preserve">von Guttenberg’s Norway spruce (Picea abies [L.] Karst) tree measurement data.</w:t>
+      </w:r>
+      <w:r>
+        <w:t xml:space="preserve">”</w:t>
+      </w:r>
+    </w:p>
+    <w:p>
+      <w:pPr>
+        <w:pStyle w:val="CaptionedFigure"/>
       </w:pPr>
       <w:r>
         <w:drawing>
           <wp:inline>
-            <wp:extent cx="2209800" cy="1041400"/>
+            <wp:extent cx="304800" cy="432816"/>
             <wp:effectExtent b="0" l="0" r="0" t="0"/>
-            <wp:docPr descr="" id="1" name="Picture"/>
+            <wp:docPr descr="Old Tjikko, a 9,550 Year Old Norway Spruce in Sweden" title="" id="27" name="Picture"/>
             <a:graphic>
               <a:graphicData uri="http://schemas.openxmlformats.org/drawingml/2006/picture">
                 <pic:pic>
                   <pic:nvPicPr>
-                    <pic:cNvPr descr="fotolia-small.jpg" id="0" name="Picture"/>
+                    <pic:cNvPr descr="Old-Tjikko-Small.jpg" id="28" name="Picture"/>
                     <pic:cNvPicPr>
                       <a:picLocks noChangeArrowheads="1" noChangeAspect="1"/>
                     </pic:cNvPicPr>
                   </pic:nvPicPr>
                   <pic:blipFill>
-                    <a:blip r:embed="rId22"/>
+                    <a:blip r:embed="rId26"/>
                     <a:stretch>
                       <a:fillRect/>
                     </a:stretch>
@@ -167,7 +308,7 @@
                   <pic:spPr bwMode="auto">
                     <a:xfrm>
                       <a:off x="0" y="0"/>
-                      <a:ext cx="2209800" cy="1041400"/>
+                      <a:ext cx="304800" cy="432816"/>
                     </a:xfrm>
                     <a:prstGeom prst="rect">
                       <a:avLst/>
@@ -191,17 +332,85 @@
         <w:pStyle w:val="ImageCaption"/>
       </w:pPr>
       <w:r>
-        <w:t xml:space="preserve">Norway Spruce and Larch Forest in Austrian Alps, https://ec.europa.eu/jrc/en/research-topic/forestry/qr-tree-project/norway-spruce</w:t>
-      </w:r>
-    </w:p>
+        <w:t xml:space="preserve">Old Tjikko, a 9,550 Year Old Norway Spruce in Sweden</w:t>
+      </w:r>
+    </w:p>
+    <w:p>
+      <w:pPr>
+        <w:pStyle w:val="BodyText"/>
+      </w:pPr>
+      <w:r>
+        <w:t xml:space="preserve">The documentation goes on to further note that:</w:t>
+      </w:r>
+    </w:p>
+    <w:p>
+      <w:pPr>
+        <w:pStyle w:val="BlockText"/>
+      </w:pPr>
+      <w:r>
+        <w:t xml:space="preserve">“</w:t>
+      </w:r>
+      <w:r>
+        <w:t xml:space="preserve">The data are measures from 107 trees. The trees were selected as being of average size from healthy and well stocked stands in the Alps.</w:t>
+      </w:r>
+      <w:r>
+        <w:t xml:space="preserve">”</w:t>
+      </w:r>
+    </w:p>
+    <w:p>
+      <w:pPr>
+        <w:pStyle w:val="SourceCode"/>
+      </w:pPr>
+      <w:r>
+        <w:rPr>
+          <w:rStyle w:val="NormalTok"/>
+        </w:rPr>
+        <w:t xml:space="preserve">. </w:t>
+      </w:r>
+      <w:r>
+        <w:rPr>
+          <w:rStyle w:val="KeywordTok"/>
+        </w:rPr>
+        <w:t xml:space="preserve">use</w:t>
+      </w:r>
+      <w:r>
+        <w:rPr>
+          <w:rStyle w:val="NormalTok"/>
+        </w:rPr>
+        <w:t xml:space="preserve"> gutten.dta, </w:t>
+      </w:r>
+      <w:r>
+        <w:rPr>
+          <w:rStyle w:val="KeywordTok"/>
+        </w:rPr>
+        <w:t xml:space="preserve">clear</w:t>
+      </w:r>
+    </w:p>
+    <w:p>
+      <w:pPr>
+        <w:pStyle w:val="FirstParagraph"/>
+      </w:pPr>
+      <w:r>
+        <w:rPr>
+          <w:rStyle w:val="VerbatimChar"/>
+        </w:rPr>
+        <w:t xml:space="preserve">use "https://github.com/agrogan1/multilevel/raw/master/mlm-R2-gutten/gutten.dta", clear</w:t>
+      </w:r>
+      <w:r>
+        <w:t xml:space="preserve"> </w:t>
+      </w:r>
+      <w:r>
+        <w:t xml:space="preserve">should work to obtain the data over the web. Please let me know if it does not.</w:t>
+      </w:r>
+    </w:p>
+    <w:bookmarkEnd w:id="29"/>
+    <w:bookmarkStart w:id="30" w:name="variables"/>
     <w:p>
       <w:pPr>
         <w:pStyle w:val="Heading1"/>
       </w:pPr>
-      <w:bookmarkStart w:id="23" w:name="data-source"/>
-      <w:bookmarkEnd w:id="23"/>
-      <w:r>
-        <w:t xml:space="preserve">Data Source 🌲</w:t>
+      <w:r>
+        <w:t xml:space="preserve">Variables 🌲</w:t>
       </w:r>
     </w:p>
     <w:p>
@@ -209,19 +418,32 @@
         <w:pStyle w:val="FirstParagraph"/>
       </w:pPr>
       <w:r>
-        <w:t xml:space="preserve">The data used in this example are derived from the R package</w:t>
-      </w:r>
-      <w:r>
-        <w:t xml:space="preserve"> </w:t>
-      </w:r>
-      <w:r>
-        <w:rPr>
+        <w:rPr>
+          <w:rStyle w:val="VerbatimChar"/>
+        </w:rPr>
+        <w:t xml:space="preserve">site</w:t>
+      </w:r>
+      <w:r>
+        <w:t xml:space="preserve"> </w:t>
+      </w:r>
+      <w:r>
+        <w:t xml:space="preserve">Growth</w:t>
+      </w:r>
+      <w:r>
+        <w:t xml:space="preserve"> </w:t>
+      </w:r>
+      <w:r>
+        <w:rPr>
+          <w:iCs/>
           <w:i/>
         </w:rPr>
-        <w:t xml:space="preserve">Functions and Datasets for "Forest Analytics with R"</w:t>
-      </w:r>
-      <w:r>
-        <w:t xml:space="preserve">.</w:t>
+        <w:t xml:space="preserve">quality</w:t>
+      </w:r>
+      <w:r>
+        <w:t xml:space="preserve"> </w:t>
+      </w:r>
+      <w:r>
+        <w:t xml:space="preserve">class of the tree’s habitat. 5 levels.</w:t>
       </w:r>
     </w:p>
     <w:p>
@@ -229,30 +451,467 @@
         <w:pStyle w:val="BodyText"/>
       </w:pPr>
       <w:r>
-        <w:t xml:space="preserve">According to the documentation, the source of these data are: "von Guttenberg’s Norway spruce (Picea abies [L.] Karst) tree measurement data."</w:t>
-      </w:r>
-    </w:p>
-    <w:p>
-      <w:pPr>
-        <w:pStyle w:val="FigureWithCaption"/>
+        <w:rPr>
+          <w:rStyle w:val="VerbatimChar"/>
+        </w:rPr>
+        <w:t xml:space="preserve">location</w:t>
+      </w:r>
+      <w:r>
+        <w:t xml:space="preserve"> </w:t>
+      </w:r>
+      <w:r>
+        <w:t xml:space="preserve">Distinguishes tree</w:t>
+      </w:r>
+      <w:r>
+        <w:t xml:space="preserve"> </w:t>
+      </w:r>
+      <w:r>
+        <w:rPr>
+          <w:iCs/>
+          <w:i/>
+        </w:rPr>
+        <w:t xml:space="preserve">location</w:t>
+      </w:r>
+      <w:r>
+        <w:t xml:space="preserve">. 7 levels.</w:t>
+      </w:r>
+    </w:p>
+    <w:p>
+      <w:pPr>
+        <w:pStyle w:val="BodyText"/>
+      </w:pPr>
+      <w:r>
+        <w:rPr>
+          <w:rStyle w:val="VerbatimChar"/>
+        </w:rPr>
+        <w:t xml:space="preserve">tree</w:t>
+      </w:r>
+      <w:r>
+        <w:t xml:space="preserve"> </w:t>
+      </w:r>
+      <w:r>
+        <w:t xml:space="preserve">An identifier for the tree within location.</w:t>
+      </w:r>
+    </w:p>
+    <w:p>
+      <w:pPr>
+        <w:pStyle w:val="BodyText"/>
+      </w:pPr>
+      <w:r>
+        <w:rPr>
+          <w:rStyle w:val="VerbatimChar"/>
+        </w:rPr>
+        <w:t xml:space="preserve">age_base</w:t>
+      </w:r>
+      <w:r>
+        <w:t xml:space="preserve"> </w:t>
+      </w:r>
+      <w:r>
+        <w:t xml:space="preserve">The tree age taken at ground level.</w:t>
+      </w:r>
+    </w:p>
+    <w:p>
+      <w:pPr>
+        <w:pStyle w:val="BlockText"/>
+      </w:pPr>
+      <w:r>
+        <w:t xml:space="preserve">It might be best to use a centered age variable, centered at the grand mean of tree age:</w:t>
+      </w:r>
+    </w:p>
+    <w:p>
+      <w:pPr>
+        <w:pStyle w:val="SourceCode"/>
+      </w:pPr>
+      <w:r>
+        <w:rPr>
+          <w:rStyle w:val="NormalTok"/>
+        </w:rPr>
+        <w:t xml:space="preserve">. </w:t>
+      </w:r>
+      <w:r>
+        <w:rPr>
+          <w:rStyle w:val="KeywordTok"/>
+        </w:rPr>
+        <w:t xml:space="preserve">egen</w:t>
+      </w:r>
+      <w:r>
+        <w:rPr>
+          <w:rStyle w:val="NormalTok"/>
+        </w:rPr>
+        <w:t xml:space="preserve"> ageMEAN = </w:t>
+      </w:r>
+      <w:r>
+        <w:rPr>
+          <w:rStyle w:val="KeywordTok"/>
+        </w:rPr>
+        <w:t xml:space="preserve">mean</w:t>
+      </w:r>
+      <w:r>
+        <w:rPr>
+          <w:rStyle w:val="NormalTok"/>
+        </w:rPr>
+        <w:t xml:space="preserve">(age_base)</w:t>
+      </w:r>
+    </w:p>
+    <w:p>
+      <w:pPr>
+        <w:pStyle w:val="SourceCode"/>
+      </w:pPr>
+      <w:r>
+        <w:rPr>
+          <w:rStyle w:val="NormalTok"/>
+        </w:rPr>
+        <w:t xml:space="preserve">. </w:t>
+      </w:r>
+      <w:r>
+        <w:rPr>
+          <w:rStyle w:val="KeywordTok"/>
+        </w:rPr>
+        <w:t xml:space="preserve">generate</w:t>
+      </w:r>
+      <w:r>
+        <w:rPr>
+          <w:rStyle w:val="NormalTok"/>
+        </w:rPr>
+        <w:t xml:space="preserve"> ageCENTERED = age_base - ageMEAN</w:t>
+      </w:r>
+    </w:p>
+    <w:p>
+      <w:pPr>
+        <w:pStyle w:val="FirstParagraph"/>
+      </w:pPr>
+      <w:r>
+        <w:rPr>
+          <w:rStyle w:val="VerbatimChar"/>
+        </w:rPr>
+        <w:t xml:space="preserve">height</w:t>
+      </w:r>
+      <w:r>
+        <w:t xml:space="preserve"> </w:t>
+      </w:r>
+      <w:r>
+        <w:t xml:space="preserve">Tree height, m.</w:t>
+      </w:r>
+    </w:p>
+    <w:p>
+      <w:pPr>
+        <w:pStyle w:val="BodyText"/>
+      </w:pPr>
+      <w:r>
+        <w:rPr>
+          <w:rStyle w:val="VerbatimChar"/>
+        </w:rPr>
+        <w:t xml:space="preserve">dbh_cm</w:t>
+      </w:r>
+      <w:r>
+        <w:t xml:space="preserve"> </w:t>
+      </w:r>
+      <w:r>
+        <w:t xml:space="preserve">Tree diameter, cm.</w:t>
+      </w:r>
+    </w:p>
+    <w:p>
+      <w:pPr>
+        <w:pStyle w:val="BodyText"/>
+      </w:pPr>
+      <w:r>
+        <w:rPr>
+          <w:rStyle w:val="VerbatimChar"/>
+        </w:rPr>
+        <w:t xml:space="preserve">volume</w:t>
+      </w:r>
+      <w:r>
+        <w:t xml:space="preserve"> </w:t>
+      </w:r>
+      <w:r>
+        <w:t xml:space="preserve">Tree volume.</w:t>
+      </w:r>
+    </w:p>
+    <w:p>
+      <w:pPr>
+        <w:pStyle w:val="BodyText"/>
+      </w:pPr>
+      <w:r>
+        <w:rPr>
+          <w:rStyle w:val="VerbatimChar"/>
+        </w:rPr>
+        <w:t xml:space="preserve">age_bh</w:t>
+      </w:r>
+      <w:r>
+        <w:t xml:space="preserve"> </w:t>
+      </w:r>
+      <w:r>
+        <w:t xml:space="preserve">Tree age taken at 1.3 m.</w:t>
+      </w:r>
+    </w:p>
+    <w:p>
+      <w:pPr>
+        <w:pStyle w:val="BodyText"/>
+      </w:pPr>
+      <w:r>
+        <w:rPr>
+          <w:rStyle w:val="VerbatimChar"/>
+        </w:rPr>
+        <w:t xml:space="preserve">tree_ID</w:t>
+      </w:r>
+      <w:r>
+        <w:t xml:space="preserve"> </w:t>
+      </w:r>
+      <w:r>
+        <w:t xml:space="preserve">A factor uniquely identifying the tree.</w:t>
+      </w:r>
+    </w:p>
+    <w:bookmarkEnd w:id="30"/>
+    <w:bookmarkStart w:id="31" w:name="X967a105d58b2f4b730b0ada3e6034b20e9e140a"/>
+    <w:p>
+      <w:pPr>
+        <w:pStyle w:val="Heading1"/>
+      </w:pPr>
+      <w:r>
+        <w:t xml:space="preserve">Your Quantitative Forestry Tasks (Should You Choose To Accept Them) 🌲</w:t>
+      </w:r>
+    </w:p>
+    <w:p>
+      <w:pPr>
+        <w:pStyle w:val="FirstParagraph"/>
+      </w:pPr>
+      <w:r>
+        <w:t xml:space="preserve">I clearly need to learn more about quantitative approaches to forestry, but I would like to model tree height as a function of tree age (measured at base), site, and location.</w:t>
+      </w:r>
+    </w:p>
+    <w:bookmarkEnd w:id="31"/>
+    <w:bookmarkStart w:id="35" w:name="spaghetti-plot"/>
+    <w:p>
+      <w:pPr>
+        <w:pStyle w:val="Heading1"/>
+      </w:pPr>
+      <w:r>
+        <w:t xml:space="preserve">Spaghetti Plot 🌲</w:t>
+      </w:r>
+    </w:p>
+    <w:p>
+      <w:pPr>
+        <w:pStyle w:val="FirstParagraph"/>
+      </w:pPr>
+      <w:r>
+        <w:t xml:space="preserve">Use</w:t>
+      </w:r>
+      <w:r>
+        <w:t xml:space="preserve"> </w:t>
+      </w:r>
+      <w:r>
+        <w:rPr>
+          <w:rStyle w:val="VerbatimChar"/>
+        </w:rPr>
+        <w:t xml:space="preserve">spagplot</w:t>
+      </w:r>
+      <w:r>
+        <w:t xml:space="preserve"> </w:t>
+      </w:r>
+      <w:r>
+        <w:t xml:space="preserve">to examine these relationships. Remember that the</w:t>
+      </w:r>
+      <w:r>
+        <w:t xml:space="preserve"> </w:t>
+      </w:r>
+      <w:r>
+        <w:rPr>
+          <w:rStyle w:val="VerbatimChar"/>
+        </w:rPr>
+        <w:t xml:space="preserve">spagplot</w:t>
+      </w:r>
+      <w:r>
+        <w:t xml:space="preserve"> </w:t>
+      </w:r>
+      <w:r>
+        <w:t xml:space="preserve">syntax is</w:t>
+      </w:r>
+      <w:r>
+        <w:t xml:space="preserve"> </w:t>
+      </w:r>
+      <w:r>
+        <w:rPr>
+          <w:rStyle w:val="VerbatimChar"/>
+        </w:rPr>
+        <w:t xml:space="preserve">spagplot y x, id(id)</w:t>
+      </w:r>
+      <w:r>
+        <w:t xml:space="preserve">. What is the most appropriate id variable here?</w:t>
+      </w:r>
+    </w:p>
+    <w:p>
+      <w:pPr>
+        <w:pStyle w:val="BlockText"/>
+      </w:pPr>
+      <w:r>
+        <w:rPr>
+          <w:rStyle w:val="VerbatimChar"/>
+        </w:rPr>
+        <w:t xml:space="preserve">spagplot</w:t>
+      </w:r>
+      <w:r>
+        <w:t xml:space="preserve"> </w:t>
+      </w:r>
+      <w:r>
+        <w:t xml:space="preserve">can now be difficult to find, but for the time being, you can find it by typing</w:t>
+      </w:r>
+      <w:r>
+        <w:t xml:space="preserve"> </w:t>
+      </w:r>
+      <w:r>
+        <w:rPr>
+          <w:rStyle w:val="VerbatimChar"/>
+        </w:rPr>
+        <w:t xml:space="preserve">net from https://agrogan1.github.io/multilevel/spagplot</w:t>
+      </w:r>
+      <w:r>
+        <w:t xml:space="preserve"> </w:t>
+      </w:r>
+      <w:r>
+        <w:t xml:space="preserve">in Stata.</w:t>
+      </w:r>
+    </w:p>
+    <w:p>
+      <w:pPr>
+        <w:pStyle w:val="SourceCode"/>
+      </w:pPr>
+      <w:r>
+        <w:rPr>
+          <w:rStyle w:val="NormalTok"/>
+        </w:rPr>
+        <w:t xml:space="preserve">. spagplot height ageCENTERED, id(tree_ID) </w:t>
+      </w:r>
+      <w:r>
+        <w:rPr>
+          <w:rStyle w:val="DecValTok"/>
+        </w:rPr>
+        <w:t xml:space="preserve">scheme</w:t>
+      </w:r>
+      <w:r>
+        <w:rPr>
+          <w:rStyle w:val="NormalTok"/>
+        </w:rPr>
+        <w:t xml:space="preserve">(michigan)</w:t>
+      </w:r>
+    </w:p>
+    <w:p>
+      <w:pPr>
+        <w:pStyle w:val="SourceCode"/>
+      </w:pPr>
+      <w:r>
+        <w:rPr>
+          <w:rStyle w:val="NormalTok"/>
+        </w:rPr>
+        <w:t xml:space="preserve">. </w:t>
+      </w:r>
+      <w:r>
+        <w:rPr>
+          <w:rStyle w:val="KeywordTok"/>
+        </w:rPr>
+        <w:t xml:space="preserve">graph</w:t>
+      </w:r>
+      <w:r>
+        <w:rPr>
+          <w:rStyle w:val="NormalTok"/>
+        </w:rPr>
+        <w:t xml:space="preserve"> </w:t>
+      </w:r>
+      <w:r>
+        <w:rPr>
+          <w:rStyle w:val="KeywordTok"/>
+        </w:rPr>
+        <w:t xml:space="preserve">export</w:t>
+      </w:r>
+      <w:r>
+        <w:rPr>
+          <w:rStyle w:val="NormalTok"/>
+        </w:rPr>
+        <w:t xml:space="preserve"> myspagplot.png, </w:t>
+      </w:r>
+      <w:r>
+        <w:rPr>
+          <w:rStyle w:val="KeywordTok"/>
+        </w:rPr>
+        <w:t xml:space="preserve">width</w:t>
+      </w:r>
+      <w:r>
+        <w:rPr>
+          <w:rStyle w:val="NormalTok"/>
+        </w:rPr>
+        <w:t xml:space="preserve">(500) </w:t>
+      </w:r>
+      <w:r>
+        <w:rPr>
+          <w:rStyle w:val="KeywordTok"/>
+        </w:rPr>
+        <w:t xml:space="preserve">replace</w:t>
+      </w:r>
+      <w:r>
+        <w:br/>
+      </w:r>
+      <w:r>
+        <w:rPr>
+          <w:rStyle w:val="NormalTok"/>
+        </w:rPr>
+        <w:t xml:space="preserve">file /Users/agrogan/Desktop/GitHub/multilevel/mlm-gutten/myspagplot.png saved </w:t>
+      </w:r>
+      <w:r>
+        <w:rPr>
+          <w:rStyle w:val="KeywordTok"/>
+        </w:rPr>
+        <w:t xml:space="preserve">as</w:t>
+      </w:r>
+      <w:r>
+        <w:rPr>
+          <w:rStyle w:val="NormalTok"/>
+        </w:rPr>
+        <w:t xml:space="preserve"> PNG </w:t>
+      </w:r>
+      <w:r>
+        <w:rPr>
+          <w:rStyle w:val="KeywordTok"/>
+        </w:rPr>
+        <w:t xml:space="preserve">format</w:t>
+      </w:r>
+    </w:p>
+    <w:p>
+      <w:pPr>
+        <w:pStyle w:val="FirstParagraph"/>
+      </w:pPr>
+      <w:r>
+        <w:rPr>
+          <w:rStyle w:val="VerbatimChar"/>
+        </w:rPr>
+        <w:t xml:space="preserve">spagplot height ageCENTERED, id(tree_ID) scheme(s1rcolor)</w:t>
+      </w:r>
+      <w:r>
+        <w:t xml:space="preserve"> </w:t>
+      </w:r>
+      <w:r>
+        <w:t xml:space="preserve">also works well here.</w:t>
+      </w:r>
+    </w:p>
+    <w:p>
+      <w:pPr>
+        <w:pStyle w:val="CaptionedFigure"/>
       </w:pPr>
       <w:r>
         <w:drawing>
           <wp:inline>
-            <wp:extent cx="304800" cy="431800"/>
+            <wp:extent cx="5943600" cy="3958437"/>
             <wp:effectExtent b="0" l="0" r="0" t="0"/>
-            <wp:docPr descr="" id="1" name="Picture"/>
+            <wp:docPr descr="Spaghetti Plot of Predicted Height by Age" title="" id="33" name="Picture"/>
             <a:graphic>
               <a:graphicData uri="http://schemas.openxmlformats.org/drawingml/2006/picture">
                 <pic:pic>
                   <pic:nvPicPr>
-                    <pic:cNvPr descr="Old-Tjikko-Small.jpg" id="0" name="Picture"/>
+                    <pic:cNvPr descr="myspagplot.png" id="34" name="Picture"/>
                     <pic:cNvPicPr>
                       <a:picLocks noChangeArrowheads="1" noChangeAspect="1"/>
                     </pic:cNvPicPr>
                   </pic:nvPicPr>
                   <pic:blipFill>
-                    <a:blip r:embed="rId24"/>
+                    <a:blip r:embed="rId32"/>
                     <a:stretch>
                       <a:fillRect/>
                     </a:stretch>
@@ -260,7 +919,7 @@
                   <pic:spPr bwMode="auto">
                     <a:xfrm>
                       <a:off x="0" y="0"/>
-                      <a:ext cx="304800" cy="431800"/>
+                      <a:ext cx="5943600" cy="3958437"/>
                     </a:xfrm>
                     <a:prstGeom prst="rect">
                       <a:avLst/>
@@ -284,532 +943,54 @@
         <w:pStyle w:val="ImageCaption"/>
       </w:pPr>
       <w:r>
-        <w:t xml:space="preserve">Old Tjikko, a 9,550 Year Old Norway Spruce in Sweden</w:t>
-      </w:r>
-    </w:p>
-    <w:p>
-      <w:pPr>
-        <w:pStyle w:val="BodyText"/>
-      </w:pPr>
-      <w:r>
-        <w:t xml:space="preserve">The documentation goes on to further note that:</w:t>
-      </w:r>
-    </w:p>
-    <w:p>
-      <w:pPr>
-        <w:pStyle w:val="BlockText"/>
-      </w:pPr>
-      <w:r>
-        <w:t xml:space="preserve">"The data are measures from 107 trees. The trees were selected as being of average size from healthy and well stocked stands in the Alps."</w:t>
-      </w:r>
-    </w:p>
-    <w:p>
-      <w:pPr>
-        <w:pStyle w:val="SourceCode"/>
-      </w:pPr>
+        <w:t xml:space="preserve">Spaghetti Plot of Predicted Height by Age</w:t>
+      </w:r>
+    </w:p>
+    <w:bookmarkEnd w:id="35"/>
+    <w:bookmarkStart w:id="38" w:name="multilevel-models"/>
+    <w:p>
+      <w:pPr>
+        <w:pStyle w:val="Heading1"/>
+      </w:pPr>
+      <w:r>
+        <w:t xml:space="preserve">Multilevel Models 🌲</w:t>
+      </w:r>
+    </w:p>
+    <w:bookmarkStart w:id="36" w:name="unconditional-model"/>
+    <w:p>
+      <w:pPr>
+        <w:pStyle w:val="Heading2"/>
+      </w:pPr>
+      <w:r>
+        <w:t xml:space="preserve">Unconditional Model</w:t>
+      </w:r>
+    </w:p>
+    <w:p>
+      <w:pPr>
+        <w:pStyle w:val="FirstParagraph"/>
+      </w:pPr>
+      <w:r>
+        <w:t xml:space="preserve">Run an unconditional model with</w:t>
+      </w:r>
+      <w:r>
+        <w:t xml:space="preserve"> </w:t>
+      </w:r>
       <w:r>
         <w:rPr>
           <w:rStyle w:val="VerbatimChar"/>
         </w:rPr>
-        <w:t xml:space="preserve">. use gutten.dta, clear</w:t>
-      </w:r>
-    </w:p>
-    <w:p>
-      <w:pPr>
-        <w:pStyle w:val="FirstParagraph"/>
-      </w:pPr>
-      <w:r>
-        <w:rPr>
-          <w:rStyle w:val="VerbatimChar"/>
-        </w:rPr>
-        <w:t xml:space="preserve">use "https://github.com/agrogan1/multilevel/raw/master/mlm-R2-gutten/gutten.dta", clear</w:t>
-      </w:r>
-      <w:r>
-        <w:t xml:space="preserve"> </w:t>
-      </w:r>
-      <w:r>
-        <w:t xml:space="preserve">should work to obtain the data over the web. Please let me know if it does not.</w:t>
-      </w:r>
-    </w:p>
-    <w:p>
-      <w:pPr>
-        <w:pStyle w:val="Heading1"/>
-      </w:pPr>
-      <w:bookmarkStart w:id="25" w:name="variables"/>
-      <w:bookmarkEnd w:id="25"/>
-      <w:r>
-        <w:t xml:space="preserve">Variables 🌲</w:t>
-      </w:r>
-    </w:p>
-    <w:p>
-      <w:pPr>
-        <w:pStyle w:val="FirstParagraph"/>
-      </w:pPr>
-      <w:r>
-        <w:rPr>
-          <w:rStyle w:val="VerbatimChar"/>
-        </w:rPr>
-        <w:t xml:space="preserve">site</w:t>
-      </w:r>
-      <w:r>
-        <w:t xml:space="preserve"> </w:t>
-      </w:r>
-      <w:r>
-        <w:t xml:space="preserve">Growth</w:t>
-      </w:r>
-      <w:r>
-        <w:t xml:space="preserve"> </w:t>
-      </w:r>
-      <w:r>
-        <w:rPr>
-          <w:i/>
-        </w:rPr>
-        <w:t xml:space="preserve">quality</w:t>
-      </w:r>
-      <w:r>
-        <w:t xml:space="preserve"> </w:t>
-      </w:r>
-      <w:r>
-        <w:t xml:space="preserve">class of the tree’s habitat. 5 levels.</w:t>
-      </w:r>
-    </w:p>
-    <w:p>
-      <w:pPr>
-        <w:pStyle w:val="BodyText"/>
-      </w:pPr>
-      <w:r>
-        <w:rPr>
-          <w:rStyle w:val="VerbatimChar"/>
-        </w:rPr>
-        <w:t xml:space="preserve">location</w:t>
-      </w:r>
-      <w:r>
-        <w:t xml:space="preserve"> </w:t>
-      </w:r>
-      <w:r>
-        <w:t xml:space="preserve">Distinguishes tree</w:t>
-      </w:r>
-      <w:r>
-        <w:t xml:space="preserve"> </w:t>
-      </w:r>
-      <w:r>
-        <w:rPr>
-          <w:i/>
-        </w:rPr>
-        <w:t xml:space="preserve">location</w:t>
-      </w:r>
-      <w:r>
-        <w:t xml:space="preserve">. 7 levels.</w:t>
-      </w:r>
-    </w:p>
-    <w:p>
-      <w:pPr>
-        <w:pStyle w:val="BodyText"/>
-      </w:pPr>
-      <w:r>
-        <w:rPr>
-          <w:rStyle w:val="VerbatimChar"/>
-        </w:rPr>
-        <w:t xml:space="preserve">tree</w:t>
-      </w:r>
-      <w:r>
-        <w:t xml:space="preserve"> </w:t>
-      </w:r>
-      <w:r>
-        <w:t xml:space="preserve">An identifier for the tree within location.</w:t>
-      </w:r>
-    </w:p>
-    <w:p>
-      <w:pPr>
-        <w:pStyle w:val="BodyText"/>
-      </w:pPr>
-      <w:r>
-        <w:rPr>
-          <w:rStyle w:val="VerbatimChar"/>
-        </w:rPr>
-        <w:t xml:space="preserve">age.base</w:t>
-      </w:r>
-      <w:r>
-        <w:t xml:space="preserve"> </w:t>
-      </w:r>
-      <w:r>
-        <w:t xml:space="preserve">The tree age taken at ground level.</w:t>
-      </w:r>
-    </w:p>
-    <w:p>
-      <w:pPr>
-        <w:pStyle w:val="BlockText"/>
-      </w:pPr>
-      <w:r>
-        <w:t xml:space="preserve">It might be best to use a centered age variable, centered at the grand mean of tree age:</w:t>
-      </w:r>
-    </w:p>
-    <w:p>
-      <w:pPr>
-        <w:pStyle w:val="SourceCode"/>
-      </w:pPr>
-      <w:r>
-        <w:rPr>
-          <w:rStyle w:val="VerbatimChar"/>
-        </w:rPr>
-        <w:t xml:space="preserve">. egen ageMEAN = mean(age_base)</w:t>
-      </w:r>
-    </w:p>
-    <w:p>
-      <w:pPr>
-        <w:pStyle w:val="SourceCode"/>
-      </w:pPr>
-      <w:r>
-        <w:rPr>
-          <w:rStyle w:val="VerbatimChar"/>
-        </w:rPr>
-        <w:t xml:space="preserve">. generate ageCENTERED = age_base - ageMEAN</w:t>
-      </w:r>
-    </w:p>
-    <w:p>
-      <w:pPr>
-        <w:pStyle w:val="FirstParagraph"/>
-      </w:pPr>
-      <w:r>
-        <w:rPr>
-          <w:rStyle w:val="VerbatimChar"/>
-        </w:rPr>
-        <w:t xml:space="preserve">height</w:t>
-      </w:r>
-      <w:r>
-        <w:t xml:space="preserve"> </w:t>
-      </w:r>
-      <w:r>
-        <w:t xml:space="preserve">Tree height, m.</w:t>
-      </w:r>
-    </w:p>
-    <w:p>
-      <w:pPr>
-        <w:pStyle w:val="BodyText"/>
-      </w:pPr>
-      <w:r>
-        <w:rPr>
-          <w:rStyle w:val="VerbatimChar"/>
-        </w:rPr>
-        <w:t xml:space="preserve">dbh.cm</w:t>
-      </w:r>
-      <w:r>
-        <w:t xml:space="preserve"> </w:t>
-      </w:r>
-      <w:r>
-        <w:t xml:space="preserve">Tree diameter, cm.</w:t>
-      </w:r>
-    </w:p>
-    <w:p>
-      <w:pPr>
-        <w:pStyle w:val="BodyText"/>
-      </w:pPr>
-      <w:r>
-        <w:rPr>
-          <w:rStyle w:val="VerbatimChar"/>
-        </w:rPr>
-        <w:t xml:space="preserve">volume</w:t>
-      </w:r>
-      <w:r>
-        <w:t xml:space="preserve"> </w:t>
-      </w:r>
-      <w:r>
-        <w:t xml:space="preserve">Tree volume.</w:t>
-      </w:r>
-    </w:p>
-    <w:p>
-      <w:pPr>
-        <w:pStyle w:val="BodyText"/>
-      </w:pPr>
-      <w:r>
-        <w:rPr>
-          <w:rStyle w:val="VerbatimChar"/>
-        </w:rPr>
-        <w:t xml:space="preserve">age.bh</w:t>
-      </w:r>
-      <w:r>
-        <w:t xml:space="preserve"> </w:t>
-      </w:r>
-      <w:r>
-        <w:t xml:space="preserve">Tree age taken at 1.3 m.</w:t>
-      </w:r>
-    </w:p>
-    <w:p>
-      <w:pPr>
-        <w:pStyle w:val="BodyText"/>
-      </w:pPr>
-      <w:r>
-        <w:rPr>
-          <w:rStyle w:val="VerbatimChar"/>
-        </w:rPr>
-        <w:t xml:space="preserve">tree.ID</w:t>
-      </w:r>
-      <w:r>
-        <w:t xml:space="preserve"> </w:t>
-      </w:r>
-      <w:r>
-        <w:t xml:space="preserve">A factor uniquely identifying the tree.</w:t>
-      </w:r>
-    </w:p>
-    <w:p>
-      <w:pPr>
-        <w:pStyle w:val="Heading1"/>
-      </w:pPr>
-      <w:bookmarkStart w:id="26" w:name="your-quantitative-forestry-tasks-should-you-choose-to-accept-them"/>
-      <w:bookmarkEnd w:id="26"/>
-      <w:r>
-        <w:t xml:space="preserve">Your Quantitative Forestry Tasks (Should You Choose To Accept Them) 🌲</w:t>
-      </w:r>
-    </w:p>
-    <w:p>
-      <w:pPr>
-        <w:pStyle w:val="FirstParagraph"/>
-      </w:pPr>
-      <w:r>
-        <w:t xml:space="preserve">I clearly need to learn more about quantitative approaches to forestry, but I would like to model tree height as a function of tree age (measured at base), site, and location.</w:t>
-      </w:r>
-    </w:p>
-    <w:p>
-      <w:pPr>
-        <w:pStyle w:val="Heading1"/>
-      </w:pPr>
-      <w:bookmarkStart w:id="27" w:name="spaghetti-plot"/>
-      <w:bookmarkEnd w:id="27"/>
-      <w:r>
-        <w:t xml:space="preserve">Spaghetti Plot 🌲</w:t>
-      </w:r>
-    </w:p>
-    <w:p>
-      <w:pPr>
-        <w:pStyle w:val="FirstParagraph"/>
-      </w:pPr>
-      <w:r>
-        <w:t xml:space="preserve">Use</w:t>
-      </w:r>
-      <w:r>
-        <w:t xml:space="preserve"> </w:t>
-      </w:r>
-      <w:r>
-        <w:rPr>
-          <w:rStyle w:val="VerbatimChar"/>
-        </w:rPr>
-        <w:t xml:space="preserve">spagplot</w:t>
-      </w:r>
-      <w:r>
-        <w:t xml:space="preserve"> </w:t>
-      </w:r>
-      <w:r>
-        <w:t xml:space="preserve">to examine these relationships. Remember that the</w:t>
-      </w:r>
-      <w:r>
-        <w:t xml:space="preserve"> </w:t>
-      </w:r>
-      <w:r>
-        <w:rPr>
-          <w:rStyle w:val="VerbatimChar"/>
-        </w:rPr>
-        <w:t xml:space="preserve">spagplot</w:t>
-      </w:r>
-      <w:r>
-        <w:t xml:space="preserve"> </w:t>
-      </w:r>
-      <w:r>
-        <w:t xml:space="preserve">syntax is</w:t>
-      </w:r>
-      <w:r>
-        <w:t xml:space="preserve"> </w:t>
-      </w:r>
-      <w:r>
-        <w:rPr>
-          <w:rStyle w:val="VerbatimChar"/>
-        </w:rPr>
-        <w:t xml:space="preserve">spagplot y x, id(id)</w:t>
-      </w:r>
-      <w:r>
-        <w:t xml:space="preserve">. What is the most appropriate id variable here?</w:t>
-      </w:r>
-    </w:p>
-    <w:p>
-      <w:pPr>
-        <w:pStyle w:val="BlockText"/>
-      </w:pPr>
-      <w:r>
-        <w:rPr>
-          <w:rStyle w:val="VerbatimChar"/>
-        </w:rPr>
-        <w:t xml:space="preserve">spagplot</w:t>
-      </w:r>
-      <w:r>
-        <w:t xml:space="preserve"> </w:t>
-      </w:r>
-      <w:r>
-        <w:t xml:space="preserve">can now be difficult to find, but for the time being, you can find it by typing</w:t>
-      </w:r>
-      <w:r>
-        <w:t xml:space="preserve"> </w:t>
-      </w:r>
-      <w:r>
-        <w:rPr>
-          <w:rStyle w:val="VerbatimChar"/>
-        </w:rPr>
-        <w:t xml:space="preserve">net from https://agrogan1.github.io/multilevel/spagplot</w:t>
-      </w:r>
-      <w:r>
-        <w:t xml:space="preserve"> </w:t>
-      </w:r>
-      <w:r>
-        <w:t xml:space="preserve">in Stata.</w:t>
-      </w:r>
-    </w:p>
-    <w:p>
-      <w:pPr>
-        <w:pStyle w:val="SourceCode"/>
-      </w:pPr>
-      <w:r>
-        <w:rPr>
-          <w:rStyle w:val="VerbatimChar"/>
-        </w:rPr>
-        <w:t xml:space="preserve">. spagplot height ageCENTERED, id(tree_ID) scheme(michigan)</w:t>
-      </w:r>
-    </w:p>
-    <w:p>
-      <w:pPr>
-        <w:pStyle w:val="SourceCode"/>
-      </w:pPr>
-      <w:r>
-        <w:rPr>
-          <w:rStyle w:val="VerbatimChar"/>
-        </w:rPr>
-        <w:t xml:space="preserve">. graph export myspagplot.png, width(500) replace</w:t>
-      </w:r>
-      <w:r>
-        <w:br w:type="textWrapping"/>
-      </w:r>
-      <w:r>
-        <w:rPr>
-          <w:rStyle w:val="VerbatimChar"/>
-        </w:rPr>
-        <w:t xml:space="preserve">file myspagplot.png saved as PNG format</w:t>
-      </w:r>
-    </w:p>
-    <w:p>
-      <w:pPr>
-        <w:pStyle w:val="FirstParagraph"/>
-      </w:pPr>
-      <w:r>
-        <w:rPr>
-          <w:rStyle w:val="VerbatimChar"/>
-        </w:rPr>
-        <w:t xml:space="preserve">spagplot height ageCENTERED, id(tree_ID) scheme(s1rcolor)</w:t>
-      </w:r>
-      <w:r>
-        <w:t xml:space="preserve"> </w:t>
-      </w:r>
-      <w:r>
-        <w:t xml:space="preserve">also works well here.</w:t>
-      </w:r>
-    </w:p>
-    <w:p>
-      <w:pPr>
-        <w:pStyle w:val="FigureWithCaption"/>
-      </w:pPr>
-      <w:r>
-        <w:drawing>
-          <wp:inline>
-            <wp:extent cx="5943600" cy="3958438"/>
-            <wp:effectExtent b="0" l="0" r="0" t="0"/>
-            <wp:docPr descr="" id="1" name="Picture"/>
-            <a:graphic>
-              <a:graphicData uri="http://schemas.openxmlformats.org/drawingml/2006/picture">
-                <pic:pic>
-                  <pic:nvPicPr>
-                    <pic:cNvPr descr="myspagplot.png" id="0" name="Picture"/>
-                    <pic:cNvPicPr>
-                      <a:picLocks noChangeArrowheads="1" noChangeAspect="1"/>
-                    </pic:cNvPicPr>
-                  </pic:nvPicPr>
-                  <pic:blipFill>
-                    <a:blip r:embed="rId28"/>
-                    <a:stretch>
-                      <a:fillRect/>
-                    </a:stretch>
-                  </pic:blipFill>
-                  <pic:spPr bwMode="auto">
-                    <a:xfrm>
-                      <a:off x="0" y="0"/>
-                      <a:ext cx="5943600" cy="3958438"/>
-                    </a:xfrm>
-                    <a:prstGeom prst="rect">
-                      <a:avLst/>
-                    </a:prstGeom>
-                    <a:noFill/>
-                    <a:ln w="9525">
-                      <a:noFill/>
-                      <a:headEnd/>
-                      <a:tailEnd/>
-                    </a:ln>
-                  </pic:spPr>
-                </pic:pic>
-              </a:graphicData>
-            </a:graphic>
-          </wp:inline>
-        </w:drawing>
-      </w:r>
-    </w:p>
-    <w:p>
-      <w:pPr>
-        <w:pStyle w:val="ImageCaption"/>
-      </w:pPr>
-      <w:r>
-        <w:t xml:space="preserve">Spaghetti Plot of Predicted Height by Age</w:t>
-      </w:r>
-    </w:p>
-    <w:p>
-      <w:pPr>
-        <w:pStyle w:val="Heading1"/>
-      </w:pPr>
-      <w:bookmarkStart w:id="29" w:name="multilevel-models"/>
-      <w:bookmarkEnd w:id="29"/>
-      <w:r>
-        <w:t xml:space="preserve">Multilevel Models 🌲</w:t>
-      </w:r>
-    </w:p>
+        <w:t xml:space="preserve">mixed</w:t>
+      </w:r>
+      <w:r>
+        <w:t xml:space="preserve">. What Stata syntax do you use? What is the corresponding equation? What question is this syntax and equation asking and answering? Calculate the ICC. What does this number tell you?</w:t>
+      </w:r>
+    </w:p>
+    <w:bookmarkEnd w:id="36"/>
+    <w:bookmarkStart w:id="37" w:name="conditional-model"/>
     <w:p>
       <w:pPr>
         <w:pStyle w:val="Heading2"/>
       </w:pPr>
-      <w:bookmarkStart w:id="30" w:name="unconditional-model"/>
-      <w:bookmarkEnd w:id="30"/>
-      <w:r>
-        <w:t xml:space="preserve">Unconditional Model</w:t>
-      </w:r>
-    </w:p>
-    <w:p>
-      <w:pPr>
-        <w:pStyle w:val="FirstParagraph"/>
-      </w:pPr>
-      <w:r>
-        <w:t xml:space="preserve">Run an unconditional model with</w:t>
-      </w:r>
-      <w:r>
-        <w:t xml:space="preserve"> </w:t>
-      </w:r>
-      <w:r>
-        <w:rPr>
-          <w:rStyle w:val="VerbatimChar"/>
-        </w:rPr>
-        <w:t xml:space="preserve">mixed</w:t>
-      </w:r>
-      <w:r>
-        <w:t xml:space="preserve">. What Stata syntax do you use? What is the corresponding equation? What question is this syntax and equation asking and answering? Calculate the ICC. What does this number tell you?</w:t>
-      </w:r>
-    </w:p>
-    <w:p>
-      <w:pPr>
-        <w:pStyle w:val="Heading2"/>
-      </w:pPr>
-      <w:bookmarkStart w:id="31" w:name="conditional-model"/>
-      <w:bookmarkEnd w:id="31"/>
       <w:r>
         <w:t xml:space="preserve">Conditional Model</w:t>
       </w:r>
@@ -869,6 +1050,7 @@
           <m:e>
             <m:r>
               <m:rPr>
+                <m:nor/>
                 <m:sty m:val="p"/>
               </m:rPr>
               <m:t>age of tree</m:t>
@@ -876,7 +1058,6 @@
           </m:e>
           <m:sup>
             <m:r>
-              <m:rPr/>
               <m:t>2</m:t>
             </m:r>
           </m:sup>
@@ -912,6 +1093,7 @@
       </w:r>
       <w:r>
         <w:rPr>
+          <w:iCs/>
           <w:i/>
         </w:rPr>
         <w:t xml:space="preserve">conditional</w:t>
@@ -923,9 +1105,11 @@
         <w:t xml:space="preserve">model?</w:t>
       </w:r>
     </w:p>
+    <w:bookmarkEnd w:id="37"/>
+    <w:bookmarkEnd w:id="38"/>
     <w:sectPr>
-      <w:pgSz w:w="12240" w:h="15840"/>
-      <w:pgMar w:top="1440" w:right="1440" w:bottom="1440" w:left="1440" w:header="720" w:footer="720" w:gutter="0"/>
+      <w:pgSz w:h="15840" w:w="12240"/>
+      <w:pgMar w:bottom="1440" w:footer="720" w:gutter="0" w:header="720" w:left="1440" w:right="1440" w:top="1440"/>
       <w:cols w:space="720"/>
       <w:docGrid w:linePitch="360"/>
     </w:sectPr>
@@ -933,6 +1117,10 @@
 </w:document>
 </file>
 
+<file path=word/comments.xml><?xml version="1.0" encoding="utf-8"?>
+<w:comments xmlns:w="http://schemas.openxmlformats.org/wordprocessingml/2006/main" xmlns:m="http://schemas.openxmlformats.org/officeDocument/2006/math" xmlns:r="http://schemas.openxmlformats.org/officeDocument/2006/relationships" xmlns:o="urn:schemas-microsoft-com:office:office" xmlns:v="urn:schemas-microsoft-com:vml" xmlns:w10="urn:schemas-microsoft-com:office:word" xmlns:a="http://schemas.openxmlformats.org/drawingml/2006/main" xmlns:pic="http://schemas.openxmlformats.org/drawingml/2006/picture" xmlns:wp="http://schemas.openxmlformats.org/drawingml/2006/wordprocessingDrawing"/>
+</file>
+
 <file path=word/footnotes.xml><?xml version="1.0" encoding="utf-8"?>
 <w:footnotes xmlns:w="http://schemas.openxmlformats.org/wordprocessingml/2006/main" xmlns:m="http://schemas.openxmlformats.org/officeDocument/2006/math" xmlns:r="http://schemas.openxmlformats.org/officeDocument/2006/relationships" xmlns:o="urn:schemas-microsoft-com:office:office" xmlns:v="urn:schemas-microsoft-com:vml" xmlns:w10="urn:schemas-microsoft-com:office:word" xmlns:a="http://schemas.openxmlformats.org/drawingml/2006/main" xmlns:pic="http://schemas.openxmlformats.org/drawingml/2006/picture" xmlns:wp="http://schemas.openxmlformats.org/drawingml/2006/wordprocessingDrawing">
   <w:footnote w:type="continuationSeparator" w:id="0">
@@ -953,8 +1141,8 @@
 </file>
 
 <file path=word/numbering.xml><?xml version="1.0" encoding="utf-8"?>
-<w:numbering xmlns:wpc="http://schemas.microsoft.com/office/word/2010/wordprocessingCanvas" xmlns:cx="http://schemas.microsoft.com/office/drawing/2014/chartex" xmlns:cx1="http://schemas.microsoft.com/office/drawing/2015/9/8/chartex" xmlns:mc="http://schemas.openxmlformats.org/markup-compatibility/2006" xmlns:o="urn:schemas-microsoft-com:office:office" xmlns:r="http://schemas.openxmlformats.org/officeDocument/2006/relationships" xmlns:m="http://schemas.openxmlformats.org/officeDocument/2006/math" xmlns:v="urn:schemas-microsoft-com:vml" xmlns:wp14="http://schemas.microsoft.com/office/word/2010/wordprocessingDrawing" xmlns:wp="http://schemas.openxmlformats.org/drawingml/2006/wordprocessingDrawing" xmlns:w10="urn:schemas-microsoft-com:office:word" xmlns:w="http://schemas.openxmlformats.org/wordprocessingml/2006/main" xmlns:w14="http://schemas.microsoft.com/office/word/2010/wordml" xmlns:w15="http://schemas.microsoft.com/office/word/2012/wordml" xmlns:w16se="http://schemas.microsoft.com/office/word/2015/wordml/symex" xmlns:wpg="http://schemas.microsoft.com/office/word/2010/wordprocessingGroup" xmlns:wpi="http://schemas.microsoft.com/office/word/2010/wordprocessingInk" xmlns:wne="http://schemas.microsoft.com/office/word/2006/wordml" xmlns:wps="http://schemas.microsoft.com/office/word/2010/wordprocessingShape" mc:Ignorable="w14 w15 w16se wp14">
-  <w:abstractNum w:abstractNumId="0" w15:restartNumberingAfterBreak="0">
+<w:numbering xmlns:cx="http://schemas.microsoft.com/office/drawing/2014/chartex" xmlns:cx1="http://schemas.microsoft.com/office/drawing/2015/9/8/chartex" xmlns:m="http://schemas.openxmlformats.org/officeDocument/2006/math" xmlns:mc="http://schemas.openxmlformats.org/markup-compatibility/2006" xmlns:o="urn:schemas-microsoft-com:office:office" xmlns:r="http://schemas.openxmlformats.org/officeDocument/2006/relationships" xmlns:v="urn:schemas-microsoft-com:vml" xmlns:w="http://schemas.openxmlformats.org/wordprocessingml/2006/main" xmlns:w10="urn:schemas-microsoft-com:office:word" xmlns:w14="http://schemas.microsoft.com/office/word/2010/wordml" xmlns:w15="http://schemas.microsoft.com/office/word/2012/wordml" xmlns:w16se="http://schemas.microsoft.com/office/word/2015/wordml/symex" xmlns:wne="http://schemas.microsoft.com/office/word/2006/wordml" xmlns:wp="http://schemas.openxmlformats.org/drawingml/2006/wordprocessingDrawing" xmlns:wp14="http://schemas.microsoft.com/office/word/2010/wordprocessingDrawing" xmlns:wpc="http://schemas.microsoft.com/office/word/2010/wordprocessingCanvas" xmlns:wpg="http://schemas.microsoft.com/office/word/2010/wordprocessingGroup" xmlns:wpi="http://schemas.microsoft.com/office/word/2010/wordprocessingInk" xmlns:wps="http://schemas.microsoft.com/office/word/2010/wordprocessingShape" mc:Ignorable="w14 w15 w16se wp14">
+  <w:abstractNum w15:restartNumberingAfterBreak="0" w:abstractNumId="0">
     <w:nsid w:val="FFFFFF7C"/>
     <w:multiLevelType w:val="singleLevel"/>
     <w:tmpl w:val="87B0E19C"/>
@@ -965,13 +1153,13 @@
       <w:lvlJc w:val="left"/>
       <w:pPr>
         <w:tabs>
-          <w:tab w:val="num" w:pos="1800"/>
+          <w:tab w:pos="1800" w:val="num"/>
         </w:tabs>
-        <w:ind w:left="1800" w:hanging="360"/>
+        <w:ind w:hanging="360" w:left="1800"/>
       </w:pPr>
     </w:lvl>
   </w:abstractNum>
-  <w:abstractNum w:abstractNumId="1" w15:restartNumberingAfterBreak="0">
+  <w:abstractNum w15:restartNumberingAfterBreak="0" w:abstractNumId="1">
     <w:nsid w:val="FFFFFF7D"/>
     <w:multiLevelType w:val="singleLevel"/>
     <w:tmpl w:val="379016AE"/>
@@ -982,13 +1170,13 @@
       <w:lvlJc w:val="left"/>
       <w:pPr>
         <w:tabs>
-          <w:tab w:val="num" w:pos="1440"/>
+          <w:tab w:pos="1440" w:val="num"/>
         </w:tabs>
-        <w:ind w:left="1440" w:hanging="360"/>
+        <w:ind w:hanging="360" w:left="1440"/>
       </w:pPr>
     </w:lvl>
   </w:abstractNum>
-  <w:abstractNum w:abstractNumId="2" w15:restartNumberingAfterBreak="0">
+  <w:abstractNum w15:restartNumberingAfterBreak="0" w:abstractNumId="2">
     <w:nsid w:val="FFFFFF7E"/>
     <w:multiLevelType w:val="singleLevel"/>
     <w:tmpl w:val="DFAA4294"/>
@@ -999,13 +1187,13 @@
       <w:lvlJc w:val="left"/>
       <w:pPr>
         <w:tabs>
-          <w:tab w:val="num" w:pos="1080"/>
+          <w:tab w:pos="1080" w:val="num"/>
         </w:tabs>
-        <w:ind w:left="1080" w:hanging="360"/>
+        <w:ind w:hanging="360" w:left="1080"/>
       </w:pPr>
     </w:lvl>
   </w:abstractNum>
-  <w:abstractNum w:abstractNumId="3" w15:restartNumberingAfterBreak="0">
+  <w:abstractNum w15:restartNumberingAfterBreak="0" w:abstractNumId="3">
     <w:nsid w:val="FFFFFF7F"/>
     <w:multiLevelType w:val="singleLevel"/>
     <w:tmpl w:val="A9A0F594"/>
@@ -1016,13 +1204,13 @@
       <w:lvlJc w:val="left"/>
       <w:pPr>
         <w:tabs>
-          <w:tab w:val="num" w:pos="720"/>
+          <w:tab w:pos="720" w:val="num"/>
         </w:tabs>
-        <w:ind w:left="720" w:hanging="360"/>
+        <w:ind w:hanging="360" w:left="720"/>
       </w:pPr>
     </w:lvl>
   </w:abstractNum>
-  <w:abstractNum w:abstractNumId="4" w15:restartNumberingAfterBreak="0">
+  <w:abstractNum w15:restartNumberingAfterBreak="0" w:abstractNumId="4">
     <w:nsid w:val="FFFFFF80"/>
     <w:multiLevelType w:val="singleLevel"/>
     <w:tmpl w:val="FA7C1ECA"/>
@@ -1033,16 +1221,16 @@
       <w:lvlJc w:val="left"/>
       <w:pPr>
         <w:tabs>
-          <w:tab w:val="num" w:pos="1800"/>
+          <w:tab w:pos="1800" w:val="num"/>
         </w:tabs>
-        <w:ind w:left="1800" w:hanging="360"/>
+        <w:ind w:hanging="360" w:left="1800"/>
       </w:pPr>
       <w:rPr>
         <w:rFonts w:ascii="Symbol" w:hAnsi="Symbol" w:hint="default"/>
       </w:rPr>
     </w:lvl>
   </w:abstractNum>
-  <w:abstractNum w:abstractNumId="5" w15:restartNumberingAfterBreak="0">
+  <w:abstractNum w15:restartNumberingAfterBreak="0" w:abstractNumId="5">
     <w:nsid w:val="FFFFFF81"/>
     <w:multiLevelType w:val="singleLevel"/>
     <w:tmpl w:val="10A022AC"/>
@@ -1053,16 +1241,16 @@
       <w:lvlJc w:val="left"/>
       <w:pPr>
         <w:tabs>
-          <w:tab w:val="num" w:pos="1440"/>
+          <w:tab w:pos="1440" w:val="num"/>
         </w:tabs>
-        <w:ind w:left="1440" w:hanging="360"/>
+        <w:ind w:hanging="360" w:left="1440"/>
       </w:pPr>
       <w:rPr>
         <w:rFonts w:ascii="Symbol" w:hAnsi="Symbol" w:hint="default"/>
       </w:rPr>
     </w:lvl>
   </w:abstractNum>
-  <w:abstractNum w:abstractNumId="6" w15:restartNumberingAfterBreak="0">
+  <w:abstractNum w15:restartNumberingAfterBreak="0" w:abstractNumId="6">
     <w:nsid w:val="FFFFFF82"/>
     <w:multiLevelType w:val="singleLevel"/>
     <w:tmpl w:val="1F041D4C"/>
@@ -1073,16 +1261,16 @@
       <w:lvlJc w:val="left"/>
       <w:pPr>
         <w:tabs>
-          <w:tab w:val="num" w:pos="1080"/>
+          <w:tab w:pos="1080" w:val="num"/>
         </w:tabs>
-        <w:ind w:left="1080" w:hanging="360"/>
+        <w:ind w:hanging="360" w:left="1080"/>
       </w:pPr>
       <w:rPr>
         <w:rFonts w:ascii="Symbol" w:hAnsi="Symbol" w:hint="default"/>
       </w:rPr>
     </w:lvl>
   </w:abstractNum>
-  <w:abstractNum w:abstractNumId="7" w15:restartNumberingAfterBreak="0">
+  <w:abstractNum w15:restartNumberingAfterBreak="0" w:abstractNumId="7">
     <w:nsid w:val="FFFFFF83"/>
     <w:multiLevelType w:val="singleLevel"/>
     <w:tmpl w:val="21A29210"/>
@@ -1093,16 +1281,16 @@
       <w:lvlJc w:val="left"/>
       <w:pPr>
         <w:tabs>
-          <w:tab w:val="num" w:pos="720"/>
+          <w:tab w:pos="720" w:val="num"/>
         </w:tabs>
-        <w:ind w:left="720" w:hanging="360"/>
+        <w:ind w:hanging="360" w:left="720"/>
       </w:pPr>
       <w:rPr>
         <w:rFonts w:ascii="Symbol" w:hAnsi="Symbol" w:hint="default"/>
       </w:rPr>
     </w:lvl>
   </w:abstractNum>
-  <w:abstractNum w:abstractNumId="8" w15:restartNumberingAfterBreak="0">
+  <w:abstractNum w15:restartNumberingAfterBreak="0" w:abstractNumId="8">
     <w:nsid w:val="FFFFFF88"/>
     <w:multiLevelType w:val="singleLevel"/>
     <w:tmpl w:val="AA46C56E"/>
@@ -1113,13 +1301,13 @@
       <w:lvlJc w:val="left"/>
       <w:pPr>
         <w:tabs>
-          <w:tab w:val="num" w:pos="360"/>
+          <w:tab w:pos="360" w:val="num"/>
         </w:tabs>
-        <w:ind w:left="360" w:hanging="360"/>
+        <w:ind w:hanging="360" w:left="360"/>
       </w:pPr>
     </w:lvl>
   </w:abstractNum>
-  <w:abstractNum w:abstractNumId="9" w15:restartNumberingAfterBreak="0">
+  <w:abstractNum w15:restartNumberingAfterBreak="0" w:abstractNumId="9">
     <w:nsid w:val="FFFFFF89"/>
     <w:multiLevelType w:val="singleLevel"/>
     <w:tmpl w:val="ED94D7F4"/>
@@ -1130,9 +1318,9 @@
       <w:lvlJc w:val="left"/>
       <w:pPr>
         <w:tabs>
-          <w:tab w:val="num" w:pos="360"/>
+          <w:tab w:pos="360" w:val="num"/>
         </w:tabs>
-        <w:ind w:left="360" w:hanging="360"/>
+        <w:ind w:hanging="360" w:left="360"/>
       </w:pPr>
       <w:rPr>
         <w:rFonts w:ascii="Symbol" w:hAnsi="Symbol" w:hint="default"/>
@@ -1140,17 +1328,14 @@
     </w:lvl>
   </w:abstractNum>
   <w:abstractNum w:abstractNumId="990">
-    <w:nsid w:val="fd89dfcf"/>
+    <w:nsid w:val="A990"/>
     <w:multiLevelType w:val="multilevel"/>
     <w:lvl w:ilvl="0">
       <w:numFmt w:val="bullet"/>
       <w:lvlText w:val=" "/>
       <w:lvlJc w:val="left"/>
       <w:pPr>
-        <w:tabs>
-          <w:tab w:val="num" w:pos="0"/>
-        </w:tabs>
-        <w:ind w:left="480" w:hanging="480"/>
+        <w:ind w:left="720" w:hanging="480"/>
       </w:pPr>
     </w:lvl>
     <w:lvl w:ilvl="1">
@@ -1158,10 +1343,7 @@
       <w:lvlText w:val=" "/>
       <w:lvlJc w:val="left"/>
       <w:pPr>
-        <w:tabs>
-          <w:tab w:val="num" w:pos="720"/>
-        </w:tabs>
-        <w:ind w:left="1200" w:hanging="480"/>
+        <w:ind w:left="1440" w:hanging="480"/>
       </w:pPr>
     </w:lvl>
     <w:lvl w:ilvl="2">
@@ -1169,10 +1351,7 @@
       <w:lvlText w:val=" "/>
       <w:lvlJc w:val="left"/>
       <w:pPr>
-        <w:tabs>
-          <w:tab w:val="num" w:pos="1440"/>
-        </w:tabs>
-        <w:ind w:left="1920" w:hanging="480"/>
+        <w:ind w:left="2160" w:hanging="480"/>
       </w:pPr>
     </w:lvl>
     <w:lvl w:ilvl="3">
@@ -1180,10 +1359,7 @@
       <w:lvlText w:val=" "/>
       <w:lvlJc w:val="left"/>
       <w:pPr>
-        <w:tabs>
-          <w:tab w:val="num" w:pos="2160"/>
-        </w:tabs>
-        <w:ind w:left="2640" w:hanging="480"/>
+        <w:ind w:left="2880" w:hanging="480"/>
       </w:pPr>
     </w:lvl>
     <w:lvl w:ilvl="4">
@@ -1191,10 +1367,7 @@
       <w:lvlText w:val=" "/>
       <w:lvlJc w:val="left"/>
       <w:pPr>
-        <w:tabs>
-          <w:tab w:val="num" w:pos="2880"/>
-        </w:tabs>
-        <w:ind w:left="3360" w:hanging="480"/>
+        <w:ind w:left="3600" w:hanging="480"/>
       </w:pPr>
     </w:lvl>
     <w:lvl w:ilvl="5">
@@ -1202,10 +1375,7 @@
       <w:lvlText w:val=" "/>
       <w:lvlJc w:val="left"/>
       <w:pPr>
-        <w:tabs>
-          <w:tab w:val="num" w:pos="3600"/>
-        </w:tabs>
-        <w:ind w:left="4080" w:hanging="480"/>
+        <w:ind w:left="4320" w:hanging="480"/>
       </w:pPr>
     </w:lvl>
     <w:lvl w:ilvl="6">
@@ -1213,10 +1383,23 @@
       <w:lvlText w:val=" "/>
       <w:lvlJc w:val="left"/>
       <w:pPr>
-        <w:tabs>
-          <w:tab w:val="num" w:pos="4320"/>
-        </w:tabs>
-        <w:ind w:left="4800" w:hanging="480"/>
+        <w:ind w:left="5040" w:hanging="480"/>
+      </w:pPr>
+    </w:lvl>
+    <w:lvl w:ilvl="7">
+      <w:numFmt w:val="bullet"/>
+      <w:lvlText w:val=" "/>
+      <w:lvlJc w:val="left"/>
+      <w:pPr>
+        <w:ind w:left="5760" w:hanging="480"/>
+      </w:pPr>
+    </w:lvl>
+    <w:lvl w:ilvl="8">
+      <w:numFmt w:val="bullet"/>
+      <w:lvlText w:val=" "/>
+      <w:lvlJc w:val="left"/>
+      <w:pPr>
+        <w:ind w:left="6480" w:hanging="480"/>
       </w:pPr>
     </w:lvl>
   </w:abstractNum>
@@ -1261,10 +1444,10 @@
   <w:docDefaults>
     <w:rPrDefault>
       <w:rPr>
-        <w:rFonts w:asciiTheme="minorHAnsi" w:eastAsiaTheme="minorHAnsi" w:hAnsiTheme="minorHAnsi" w:cstheme="minorBidi"/>
+        <w:rFonts w:asciiTheme="minorHAnsi" w:cstheme="minorBidi" w:eastAsiaTheme="minorHAnsi" w:hAnsiTheme="minorHAnsi"/>
         <w:sz w:val="24"/>
         <w:szCs w:val="24"/>
-        <w:lang w:val="en-US" w:eastAsia="en-US" w:bidi="ar-SA"/>
+        <w:lang w:bidi="ar-SA" w:eastAsia="en-US" w:val="en-US"/>
       </w:rPr>
     </w:rPrDefault>
     <w:pPrDefault>
@@ -1273,7 +1456,7 @@
       </w:pPr>
     </w:pPrDefault>
   </w:docDefaults>
-  <w:latentStyles w:defLockedState="0" w:defUIPriority="0" w:defSemiHidden="0" w:defUnhideWhenUsed="0" w:defQFormat="0" w:count="371">
+  <w:latentStyles w:count="371" w:defLockedState="0" w:defQFormat="0" w:defSemiHidden="0" w:defUIPriority="0" w:defUnhideWhenUsed="0">
     <w:lsdException w:name="index 1" w:semiHidden="1" w:unhideWhenUsed="1"/>
     <w:lsdException w:name="index 7" w:semiHidden="1" w:unhideWhenUsed="1"/>
     <w:lsdException w:name="index 8" w:semiHidden="1" w:unhideWhenUsed="1"/>
@@ -1602,11 +1785,11 @@
     <w:lsdException w:name="List Table 6 Colorful Accent 6" w:uiPriority="51"/>
     <w:lsdException w:name="List Table 7 Colorful Accent 6" w:uiPriority="52"/>
   </w:latentStyles>
-  <w:style w:type="paragraph" w:default="1" w:styleId="Normal">
+  <w:style w:default="1" w:styleId="Normal" w:type="paragraph">
     <w:name w:val="Normal"/>
     <w:qFormat/>
   </w:style>
-  <w:style w:type="paragraph" w:styleId="Heading1">
+  <w:style w:styleId="Heading1" w:type="paragraph">
     <w:name w:val="heading 1"/>
     <w:basedOn w:val="Normal"/>
     <w:next w:val="BodyText"/>
@@ -1615,19 +1798,19 @@
     <w:pPr>
       <w:keepNext/>
       <w:keepLines/>
-      <w:spacing w:before="480" w:after="0"/>
+      <w:spacing w:after="0" w:before="480"/>
       <w:outlineLvl w:val="0"/>
     </w:pPr>
     <w:rPr>
-      <w:rFonts w:asciiTheme="majorHAnsi" w:eastAsiaTheme="majorEastAsia" w:hAnsiTheme="majorHAnsi" w:cstheme="majorBidi"/>
+      <w:rFonts w:asciiTheme="majorHAnsi" w:cstheme="majorBidi" w:eastAsiaTheme="majorEastAsia" w:hAnsiTheme="majorHAnsi"/>
       <w:b/>
       <w:bCs/>
-      <w:color w:val="345A8A" w:themeColor="accent1" w:themeShade="B5"/>
+      <w:color w:themeColor="accent1" w:themeShade="B5" w:val="345A8A"/>
       <w:sz w:val="32"/>
       <w:szCs w:val="32"/>
     </w:rPr>
   </w:style>
-  <w:style w:type="paragraph" w:styleId="Heading2">
+  <w:style w:styleId="Heading2" w:type="paragraph">
     <w:name w:val="heading 2"/>
     <w:basedOn w:val="Normal"/>
     <w:next w:val="BodyText"/>
@@ -1637,19 +1820,19 @@
     <w:pPr>
       <w:keepNext/>
       <w:keepLines/>
-      <w:spacing w:before="200" w:after="0"/>
+      <w:spacing w:after="0" w:before="200"/>
       <w:outlineLvl w:val="1"/>
     </w:pPr>
     <w:rPr>
-      <w:rFonts w:asciiTheme="majorHAnsi" w:eastAsiaTheme="majorEastAsia" w:hAnsiTheme="majorHAnsi" w:cstheme="majorBidi"/>
+      <w:rFonts w:asciiTheme="majorHAnsi" w:cstheme="majorBidi" w:eastAsiaTheme="majorEastAsia" w:hAnsiTheme="majorHAnsi"/>
       <w:b/>
       <w:bCs/>
-      <w:color w:val="4F81BD" w:themeColor="accent1"/>
+      <w:color w:themeColor="accent1" w:val="4F81BD"/>
       <w:sz w:val="32"/>
       <w:szCs w:val="32"/>
     </w:rPr>
   </w:style>
-  <w:style w:type="paragraph" w:styleId="Heading3">
+  <w:style w:styleId="Heading3" w:type="paragraph">
     <w:name w:val="heading 3"/>
     <w:basedOn w:val="Normal"/>
     <w:next w:val="BodyText"/>
@@ -1659,19 +1842,19 @@
     <w:pPr>
       <w:keepNext/>
       <w:keepLines/>
-      <w:spacing w:before="200" w:after="0"/>
+      <w:spacing w:after="0" w:before="200"/>
       <w:outlineLvl w:val="2"/>
     </w:pPr>
     <w:rPr>
-      <w:rFonts w:asciiTheme="majorHAnsi" w:eastAsiaTheme="majorEastAsia" w:hAnsiTheme="majorHAnsi" w:cstheme="majorBidi"/>
+      <w:rFonts w:asciiTheme="majorHAnsi" w:cstheme="majorBidi" w:eastAsiaTheme="majorEastAsia" w:hAnsiTheme="majorHAnsi"/>
       <w:b/>
       <w:bCs/>
-      <w:color w:val="4F81BD" w:themeColor="accent1"/>
+      <w:color w:themeColor="accent1" w:val="4F81BD"/>
       <w:sz w:val="28"/>
       <w:szCs w:val="28"/>
     </w:rPr>
   </w:style>
-  <w:style w:type="paragraph" w:styleId="Heading4">
+  <w:style w:styleId="Heading4" w:type="paragraph">
     <w:name w:val="heading 4"/>
     <w:basedOn w:val="Normal"/>
     <w:next w:val="BodyText"/>
@@ -1681,17 +1864,17 @@
     <w:pPr>
       <w:keepNext/>
       <w:keepLines/>
-      <w:spacing w:before="200" w:after="0"/>
+      <w:spacing w:after="0" w:before="200"/>
       <w:outlineLvl w:val="3"/>
     </w:pPr>
     <w:rPr>
-      <w:rFonts w:asciiTheme="majorHAnsi" w:eastAsiaTheme="majorEastAsia" w:hAnsiTheme="majorHAnsi" w:cstheme="majorBidi"/>
+      <w:rFonts w:asciiTheme="majorHAnsi" w:cstheme="majorBidi" w:eastAsiaTheme="majorEastAsia" w:hAnsiTheme="majorHAnsi"/>
       <w:b/>
       <w:bCs/>
-      <w:color w:val="4F81BD" w:themeColor="accent1"/>
-    </w:rPr>
-  </w:style>
-  <w:style w:type="paragraph" w:styleId="Heading5">
+      <w:color w:themeColor="accent1" w:val="4F81BD"/>
+    </w:rPr>
+  </w:style>
+  <w:style w:styleId="Heading5" w:type="paragraph">
     <w:name w:val="heading 5"/>
     <w:basedOn w:val="Normal"/>
     <w:next w:val="BodyText"/>
@@ -1701,17 +1884,17 @@
     <w:pPr>
       <w:keepNext/>
       <w:keepLines/>
-      <w:spacing w:before="200" w:after="0"/>
+      <w:spacing w:after="0" w:before="200"/>
       <w:outlineLvl w:val="4"/>
     </w:pPr>
     <w:rPr>
-      <w:rFonts w:asciiTheme="majorHAnsi" w:eastAsiaTheme="majorEastAsia" w:hAnsiTheme="majorHAnsi" w:cstheme="majorBidi"/>
+      <w:rFonts w:asciiTheme="majorHAnsi" w:cstheme="majorBidi" w:eastAsiaTheme="majorEastAsia" w:hAnsiTheme="majorHAnsi"/>
       <w:i/>
       <w:iCs/>
-      <w:color w:val="4F81BD" w:themeColor="accent1"/>
-    </w:rPr>
-  </w:style>
-  <w:style w:type="paragraph" w:styleId="Heading6">
+      <w:color w:themeColor="accent1" w:val="4F81BD"/>
+    </w:rPr>
+  </w:style>
+  <w:style w:styleId="Heading6" w:type="paragraph">
     <w:name w:val="heading 6"/>
     <w:basedOn w:val="Normal"/>
     <w:next w:val="BodyText"/>
@@ -1721,15 +1904,15 @@
     <w:pPr>
       <w:keepNext/>
       <w:keepLines/>
-      <w:spacing w:before="200" w:after="0"/>
+      <w:spacing w:after="0" w:before="200"/>
       <w:outlineLvl w:val="5"/>
     </w:pPr>
     <w:rPr>
-      <w:rFonts w:asciiTheme="majorHAnsi" w:eastAsiaTheme="majorEastAsia" w:hAnsiTheme="majorHAnsi" w:cstheme="majorBidi"/>
-      <w:color w:val="4F81BD" w:themeColor="accent1"/>
-    </w:rPr>
-  </w:style>
-  <w:style w:type="paragraph" w:styleId="Heading7">
+      <w:rFonts w:asciiTheme="majorHAnsi" w:cstheme="majorBidi" w:eastAsiaTheme="majorEastAsia" w:hAnsiTheme="majorHAnsi"/>
+      <w:color w:themeColor="accent1" w:val="4F81BD"/>
+    </w:rPr>
+  </w:style>
+  <w:style w:styleId="Heading7" w:type="paragraph">
     <w:name w:val="heading 7"/>
     <w:basedOn w:val="Normal"/>
     <w:next w:val="BodyText"/>
@@ -1739,15 +1922,15 @@
     <w:pPr>
       <w:keepNext/>
       <w:keepLines/>
-      <w:spacing w:before="200" w:after="0"/>
+      <w:spacing w:after="0" w:before="200"/>
       <w:outlineLvl w:val="6"/>
     </w:pPr>
     <w:rPr>
-      <w:rFonts w:asciiTheme="majorHAnsi" w:eastAsiaTheme="majorEastAsia" w:hAnsiTheme="majorHAnsi" w:cstheme="majorBidi"/>
-      <w:color w:val="4F81BD" w:themeColor="accent1"/>
-    </w:rPr>
-  </w:style>
-  <w:style w:type="paragraph" w:styleId="Heading8">
+      <w:rFonts w:asciiTheme="majorHAnsi" w:cstheme="majorBidi" w:eastAsiaTheme="majorEastAsia" w:hAnsiTheme="majorHAnsi"/>
+      <w:color w:themeColor="accent1" w:val="4F81BD"/>
+    </w:rPr>
+  </w:style>
+  <w:style w:styleId="Heading8" w:type="paragraph">
     <w:name w:val="heading 8"/>
     <w:basedOn w:val="Normal"/>
     <w:next w:val="BodyText"/>
@@ -1757,15 +1940,15 @@
     <w:pPr>
       <w:keepNext/>
       <w:keepLines/>
-      <w:spacing w:before="200" w:after="0"/>
+      <w:spacing w:after="0" w:before="200"/>
       <w:outlineLvl w:val="7"/>
     </w:pPr>
     <w:rPr>
-      <w:rFonts w:asciiTheme="majorHAnsi" w:eastAsiaTheme="majorEastAsia" w:hAnsiTheme="majorHAnsi" w:cstheme="majorBidi"/>
-      <w:color w:val="4F81BD" w:themeColor="accent1"/>
-    </w:rPr>
-  </w:style>
-  <w:style w:type="paragraph" w:styleId="Heading9">
+      <w:rFonts w:asciiTheme="majorHAnsi" w:cstheme="majorBidi" w:eastAsiaTheme="majorEastAsia" w:hAnsiTheme="majorHAnsi"/>
+      <w:color w:themeColor="accent1" w:val="4F81BD"/>
+    </w:rPr>
+  </w:style>
+  <w:style w:styleId="Heading9" w:type="paragraph">
     <w:name w:val="heading 9"/>
     <w:basedOn w:val="Normal"/>
     <w:next w:val="BodyText"/>
@@ -1775,65 +1958,65 @@
     <w:pPr>
       <w:keepNext/>
       <w:keepLines/>
-      <w:spacing w:before="200" w:after="0"/>
+      <w:spacing w:after="0" w:before="200"/>
       <w:outlineLvl w:val="8"/>
     </w:pPr>
     <w:rPr>
-      <w:rFonts w:asciiTheme="majorHAnsi" w:eastAsiaTheme="majorEastAsia" w:hAnsiTheme="majorHAnsi" w:cstheme="majorBidi"/>
-      <w:color w:val="4F81BD" w:themeColor="accent1"/>
-    </w:rPr>
-  </w:style>
-  <w:style w:type="character" w:default="1" w:styleId="DefaultParagraphFont">
+      <w:rFonts w:asciiTheme="majorHAnsi" w:cstheme="majorBidi" w:eastAsiaTheme="majorEastAsia" w:hAnsiTheme="majorHAnsi"/>
+      <w:color w:themeColor="accent1" w:val="4F81BD"/>
+    </w:rPr>
+  </w:style>
+  <w:style w:default="1" w:styleId="DefaultParagraphFont" w:type="character">
     <w:name w:val="Default Paragraph Font"/>
     <w:uiPriority w:val="1"/>
     <w:semiHidden/>
     <w:unhideWhenUsed/>
   </w:style>
-  <w:style w:type="table" w:default="1" w:styleId="TableNormal">
+  <w:style w:default="1" w:styleId="TableNormal" w:type="table">
     <w:name w:val="Normal Table"/>
     <w:uiPriority w:val="99"/>
     <w:semiHidden/>
     <w:unhideWhenUsed/>
     <w:tblPr>
-      <w:tblInd w:w="0" w:type="dxa"/>
+      <w:tblInd w:type="dxa" w:w="0"/>
       <w:tblCellMar>
-        <w:top w:w="0" w:type="dxa"/>
-        <w:left w:w="108" w:type="dxa"/>
-        <w:bottom w:w="0" w:type="dxa"/>
-        <w:right w:w="108" w:type="dxa"/>
+        <w:top w:type="dxa" w:w="0"/>
+        <w:left w:type="dxa" w:w="108"/>
+        <w:bottom w:type="dxa" w:w="0"/>
+        <w:right w:type="dxa" w:w="108"/>
       </w:tblCellMar>
     </w:tblPr>
   </w:style>
-  <w:style w:type="numbering" w:default="1" w:styleId="NoList">
+  <w:style w:default="1" w:styleId="NoList" w:type="numbering">
     <w:name w:val="No List"/>
     <w:uiPriority w:val="99"/>
     <w:semiHidden/>
     <w:unhideWhenUsed/>
   </w:style>
-  <w:style w:type="paragraph" w:styleId="BodyText">
+  <w:style w:styleId="BodyText" w:type="paragraph">
     <w:name w:val="Body Text"/>
     <w:basedOn w:val="Normal"/>
     <w:link w:val="BodyTextChar"/>
     <w:qFormat/>
     <w:pPr>
-      <w:spacing w:before="180" w:after="180"/>
+      <w:spacing w:after="180" w:before="180"/>
     </w:pPr>
   </w:style>
-  <w:style w:type="paragraph" w:customStyle="1" w:styleId="FirstParagraph">
+  <w:style w:customStyle="1" w:styleId="FirstParagraph" w:type="paragraph">
     <w:name w:val="First Paragraph"/>
     <w:basedOn w:val="BodyText"/>
     <w:next w:val="BodyText"/>
     <w:qFormat/>
   </w:style>
-  <w:style w:type="paragraph" w:customStyle="1" w:styleId="Compact">
+  <w:style w:customStyle="1" w:styleId="Compact" w:type="paragraph">
     <w:name w:val="Compact"/>
     <w:basedOn w:val="BodyText"/>
     <w:qFormat/>
     <w:pPr>
-      <w:spacing w:before="36" w:after="36"/>
+      <w:spacing w:after="36" w:before="36"/>
     </w:pPr>
   </w:style>
-  <w:style w:type="paragraph" w:styleId="Title">
+  <w:style w:styleId="Title" w:type="paragraph">
     <w:name w:val="Title"/>
     <w:basedOn w:val="Normal"/>
     <w:next w:val="BodyText"/>
@@ -1841,19 +2024,19 @@
     <w:pPr>
       <w:keepNext/>
       <w:keepLines/>
-      <w:spacing w:before="480" w:after="240"/>
+      <w:spacing w:after="240" w:before="480"/>
       <w:jc w:val="center"/>
     </w:pPr>
     <w:rPr>
-      <w:rFonts w:asciiTheme="majorHAnsi" w:eastAsiaTheme="majorEastAsia" w:hAnsiTheme="majorHAnsi" w:cstheme="majorBidi"/>
+      <w:rFonts w:asciiTheme="majorHAnsi" w:cstheme="majorBidi" w:eastAsiaTheme="majorEastAsia" w:hAnsiTheme="majorHAnsi"/>
       <w:b/>
       <w:bCs/>
-      <w:color w:val="345A8A" w:themeColor="accent1" w:themeShade="B5"/>
+      <w:color w:themeColor="accent1" w:themeShade="B5" w:val="345A8A"/>
       <w:sz w:val="36"/>
       <w:szCs w:val="36"/>
     </w:rPr>
   </w:style>
-  <w:style w:type="paragraph" w:styleId="Subtitle">
+  <w:style w:styleId="Subtitle" w:type="paragraph">
     <w:name w:val="Subtitle"/>
     <w:basedOn w:val="Title"/>
     <w:next w:val="BodyText"/>
@@ -1866,7 +2049,7 @@
       <w:szCs w:val="30"/>
     </w:rPr>
   </w:style>
-  <w:style w:type="paragraph" w:customStyle="1" w:styleId="Author">
+  <w:style w:customStyle="1" w:styleId="Author" w:type="paragraph">
     <w:name w:val="Author"/>
     <w:next w:val="BodyText"/>
     <w:qFormat/>
@@ -1876,7 +2059,7 @@
       <w:jc w:val="center"/>
     </w:pPr>
   </w:style>
-  <w:style w:type="paragraph" w:styleId="Date">
+  <w:style w:styleId="Date" w:type="paragraph">
     <w:name w:val="Date"/>
     <w:next w:val="BodyText"/>
     <w:qFormat/>
@@ -1886,7 +2069,7 @@
       <w:jc w:val="center"/>
     </w:pPr>
   </w:style>
-  <w:style w:type="paragraph" w:customStyle="1" w:styleId="Abstract">
+  <w:style w:customStyle="1" w:styleId="Abstract" w:type="paragraph">
     <w:name w:val="Abstract"/>
     <w:basedOn w:val="Normal"/>
     <w:next w:val="BodyText"/>
@@ -1894,19 +2077,19 @@
     <w:pPr>
       <w:keepNext/>
       <w:keepLines/>
-      <w:spacing w:before="300" w:after="300"/>
+      <w:spacing w:after="300" w:before="300"/>
     </w:pPr>
     <w:rPr>
       <w:sz w:val="20"/>
       <w:szCs w:val="20"/>
     </w:rPr>
   </w:style>
-  <w:style w:type="paragraph" w:styleId="Bibliography">
+  <w:style w:styleId="Bibliography" w:type="paragraph">
     <w:name w:val="Bibliography"/>
     <w:basedOn w:val="Normal"/>
     <w:qFormat/>
   </w:style>
-  <w:style w:type="paragraph" w:styleId="BlockText">
+  <w:style w:styleId="BlockText" w:type="paragraph">
     <w:name w:val="Block Text"/>
     <w:basedOn w:val="BodyText"/>
     <w:next w:val="BodyText"/>
@@ -1914,38 +2097,38 @@
     <w:unhideWhenUsed/>
     <w:qFormat/>
     <w:pPr>
-      <w:spacing w:before="100" w:after="100"/>
+      <w:spacing w:after="100" w:before="100"/>
     </w:pPr>
     <w:rPr>
-      <w:rFonts w:asciiTheme="majorHAnsi" w:eastAsiaTheme="majorEastAsia" w:hAnsiTheme="majorHAnsi" w:cstheme="majorBidi"/>
+      <w:rFonts w:asciiTheme="majorHAnsi" w:cstheme="majorBidi" w:eastAsiaTheme="majorEastAsia" w:hAnsiTheme="majorHAnsi"/>
       <w:bCs/>
       <w:sz w:val="20"/>
       <w:szCs w:val="20"/>
     </w:rPr>
   </w:style>
-  <w:style w:type="paragraph" w:styleId="FootnoteText">
+  <w:style w:styleId="FootnoteText" w:type="paragraph">
     <w:name w:val="footnote text"/>
     <w:basedOn w:val="Normal"/>
     <w:uiPriority w:val="9"/>
     <w:unhideWhenUsed/>
     <w:qFormat/>
   </w:style>
-  <w:style w:type="table" w:customStyle="1" w:styleId="Table">
+  <w:style w:customStyle="1" w:styleId="Table" w:type="table">
     <w:name w:val="Table"/>
     <w:semiHidden/>
     <w:unhideWhenUsed/>
     <w:qFormat/>
     <w:tblPr>
-      <w:tblInd w:w="0" w:type="dxa"/>
+      <w:tblInd w:type="dxa" w:w="0"/>
       <w:tblCellMar>
-        <w:top w:w="0" w:type="dxa"/>
-        <w:left w:w="108" w:type="dxa"/>
-        <w:bottom w:w="0" w:type="dxa"/>
-        <w:right w:w="108" w:type="dxa"/>
+        <w:top w:type="dxa" w:w="0"/>
+        <w:left w:type="dxa" w:w="108"/>
+        <w:bottom w:type="dxa" w:w="0"/>
+        <w:right w:type="dxa" w:w="108"/>
       </w:tblCellMar>
     </w:tblPr>
   </w:style>
-  <w:style w:type="paragraph" w:customStyle="1" w:styleId="DefinitionTerm">
+  <w:style w:customStyle="1" w:styleId="DefinitionTerm" w:type="paragraph">
     <w:name w:val="Definition Term"/>
     <w:basedOn w:val="Normal"/>
     <w:next w:val="Definition"/>
@@ -1958,11 +2141,11 @@
       <w:b/>
     </w:rPr>
   </w:style>
-  <w:style w:type="paragraph" w:customStyle="1" w:styleId="Definition">
+  <w:style w:customStyle="1" w:styleId="Definition" w:type="paragraph">
     <w:name w:val="Definition"/>
     <w:basedOn w:val="Normal"/>
   </w:style>
-  <w:style w:type="paragraph" w:styleId="Caption">
+  <w:style w:styleId="Caption" w:type="paragraph">
     <w:name w:val="caption"/>
     <w:basedOn w:val="Normal"/>
     <w:link w:val="CaptionChar"/>
@@ -1975,22 +2158,22 @@
       <w:i/>
     </w:rPr>
   </w:style>
-  <w:style w:type="paragraph" w:customStyle="1" w:styleId="TableCaption">
+  <w:style w:customStyle="1" w:styleId="TableCaption" w:type="paragraph">
     <w:name w:val="Table Caption"/>
     <w:basedOn w:val="Caption"/>
     <w:pPr>
       <w:keepNext/>
     </w:pPr>
   </w:style>
-  <w:style w:type="paragraph" w:customStyle="1" w:styleId="ImageCaption">
+  <w:style w:customStyle="1" w:styleId="ImageCaption" w:type="paragraph">
     <w:name w:val="Image Caption"/>
     <w:basedOn w:val="Caption"/>
   </w:style>
-  <w:style w:type="paragraph" w:customStyle="1" w:styleId="Figure">
+  <w:style w:customStyle="1" w:styleId="Figure" w:type="paragraph">
     <w:name w:val="Figure"/>
     <w:basedOn w:val="Normal"/>
   </w:style>
-  <w:style w:type="paragraph" w:customStyle="1" w:styleId="CaptionedFigure">
+  <w:style w:customStyle="1" w:styleId="CaptionedFigure" w:type="paragraph">
     <w:name w:val="Captioned Figure"/>
     <w:basedOn w:val="Figure"/>
     <w:rsid w:val="004331FF"/>
@@ -1999,7 +2182,7 @@
       <w:jc w:val="center"/>
     </w:pPr>
   </w:style>
-  <w:style w:type="character" w:customStyle="1" w:styleId="CaptionChar">
+  <w:style w:customStyle="1" w:styleId="CaptionChar" w:type="character">
     <w:name w:val="Caption Char"/>
     <w:basedOn w:val="DefaultParagraphFont"/>
     <w:link w:val="Caption"/>
@@ -2008,7 +2191,7 @@
       <w:i/>
     </w:rPr>
   </w:style>
-  <w:style w:type="character" w:customStyle="1" w:styleId="VerbatimChar">
+  <w:style w:customStyle="1" w:styleId="VerbatimChar" w:type="character">
     <w:name w:val="Verbatim Char"/>
     <w:basedOn w:val="BodyTextChar"/>
     <w:rsid w:val="004331FF"/>
@@ -2018,7 +2201,7 @@
       <w:sz w:val="21"/>
     </w:rPr>
   </w:style>
-  <w:style w:type="character" w:styleId="FootnoteReference">
+  <w:style w:styleId="FootnoteReference" w:type="character">
     <w:name w:val="footnote reference"/>
     <w:basedOn w:val="CaptionChar"/>
     <w:rPr>
@@ -2026,15 +2209,15 @@
       <w:vertAlign w:val="superscript"/>
     </w:rPr>
   </w:style>
-  <w:style w:type="character" w:styleId="Hyperlink">
+  <w:style w:styleId="Hyperlink" w:type="character">
     <w:name w:val="Hyperlink"/>
     <w:basedOn w:val="CaptionChar"/>
     <w:rPr>
       <w:i/>
-      <w:color w:val="4F81BD" w:themeColor="accent1"/>
-    </w:rPr>
-  </w:style>
-  <w:style w:type="paragraph" w:styleId="TOCHeading">
+      <w:color w:themeColor="accent1" w:val="4F81BD"/>
+    </w:rPr>
+  </w:style>
+  <w:style w:styleId="TOCHeading" w:type="paragraph">
     <w:name w:val="TOC Heading"/>
     <w:basedOn w:val="Heading1"/>
     <w:next w:val="BodyText"/>
@@ -2048,10 +2231,10 @@
     <w:rPr>
       <w:b w:val="0"/>
       <w:bCs w:val="0"/>
-      <w:color w:val="365F91" w:themeColor="accent1" w:themeShade="BF"/>
-    </w:rPr>
-  </w:style>
-  <w:style w:type="character" w:customStyle="1" w:styleId="Underline">
+      <w:color w:themeColor="accent1" w:themeShade="BF" w:val="365F91"/>
+    </w:rPr>
+  </w:style>
+  <w:style w:customStyle="1" w:styleId="Underline" w:type="character">
     <w:name w:val="Underline"/>
     <w:basedOn w:val="DefaultParagraphFont"/>
     <w:uiPriority w:val="1"/>
@@ -2061,13 +2244,13 @@
       <w:u w:val="single"/>
     </w:rPr>
   </w:style>
-  <w:style w:type="character" w:customStyle="1" w:styleId="BodyTextChar">
+  <w:style w:customStyle="1" w:styleId="BodyTextChar" w:type="character">
     <w:name w:val="Body Text Char"/>
     <w:basedOn w:val="DefaultParagraphFont"/>
     <w:link w:val="BodyText"/>
     <w:rsid w:val="004331FF"/>
   </w:style>
-  <w:style w:type="character" w:customStyle="1" w:styleId="Highlight">
+  <w:style w:customStyle="1" w:styleId="Highlight" w:type="character">
     <w:name w:val="Highlight"/>
     <w:basedOn w:val="Underline"/>
     <w:uiPriority w:val="1"/>
@@ -2075,8 +2258,8 @@
     <w:rsid w:val="00813E47"/>
     <w:rPr>
       <w:u w:val="none"/>
-      <w:bdr w:val="none" w:sz="0" w:space="0" w:color="auto"/>
-      <w:shd w:val="clear" w:color="auto" w:fill="FFFF00"/>
+      <w:bdr w:color="auto" w:space="0" w:sz="0" w:val="none"/>
+      <w:shd w:color="auto" w:fill="FFFF00" w:val="clear"/>
     </w:rPr>
   </w:style>
   <w:style w:type="paragraph" w:customStyle="1" w:styleId="SourceCode">
@@ -2085,7 +2268,6 @@
     <w:link w:val="VerbatimChar"/>
     <w:pPr>
       <w:wordWrap w:val="off"/>
-      <w:noProof/>
     </w:pPr>
   </w:style>
   <w:style w:type="character" w:customStyle="1" w:styleId="KeywordTok">
@@ -2169,7 +2351,10 @@
   <w:style w:type="character" w:customStyle="1" w:styleId="ImportTok">
     <w:name w:val="ImportTok"/>
     <w:basedOn w:val="VerbatimChar"/>
-    <w:rPr/>
+    <w:rPr>
+      <w:color w:val="008000"/>
+      <w:b/>
+    </w:rPr>
   </w:style>
   <w:style w:type="character" w:customStyle="1" w:styleId="CommentTok">
     <w:name w:val="CommentTok"/>
@@ -2244,7 +2429,9 @@
   <w:style w:type="character" w:customStyle="1" w:styleId="BuiltInTok">
     <w:name w:val="BuiltInTok"/>
     <w:basedOn w:val="VerbatimChar"/>
-    <w:rPr/>
+    <w:rPr>
+      <w:color w:val="008000"/>
+    </w:rPr>
   </w:style>
   <w:style w:type="character" w:customStyle="1" w:styleId="ExtensionTok">
     <w:name w:val="ExtensionTok"/>

</xml_diff>

<commit_message>
re-render w better CSS
</commit_message>
<xml_diff>
--- a/mlm-gutten/mlm-gutten.docx
+++ b/mlm-gutten/mlm-gutten.docx
@@ -71,25 +71,25 @@
         <w:pStyle w:val="Date"/>
       </w:pPr>
       <w:r>
-        <w:t xml:space="preserve">17</w:t>
-      </w:r>
-      <w:r>
-        <w:t xml:space="preserve"> </w:t>
-      </w:r>
-      <w:r>
-        <w:t xml:space="preserve">Feb</w:t>
-      </w:r>
-      <w:r>
-        <w:t xml:space="preserve"> </w:t>
-      </w:r>
-      <w:r>
-        <w:t xml:space="preserve">2023</w:t>
-      </w:r>
-      <w:r>
-        <w:t xml:space="preserve"> </w:t>
-      </w:r>
-      <w:r>
-        <w:t xml:space="preserve">11:34:07</w:t>
+        <w:t xml:space="preserve">10</w:t>
+      </w:r>
+      <w:r>
+        <w:t xml:space="preserve"> </w:t>
+      </w:r>
+      <w:r>
+        <w:t xml:space="preserve">Oct</w:t>
+      </w:r>
+      <w:r>
+        <w:t xml:space="preserve"> </w:t>
+      </w:r>
+      <w:r>
+        <w:t xml:space="preserve">2024</w:t>
+      </w:r>
+      <w:r>
+        <w:t xml:space="preserve"> </w:t>
+      </w:r>
+      <w:r>
+        <w:t xml:space="preserve">15:14:09</w:t>
       </w:r>
     </w:p>
     <w:p>
@@ -223,36 +223,36 @@
       </w:r>
       <w:r>
         <w:rPr>
+          <w:i/>
           <w:iCs/>
+        </w:rPr>
+        <w:t xml:space="preserve">Functions and Datasets for</w:t>
+      </w:r>
+      <w:r>
+        <w:rPr>
           <w:i/>
-        </w:rPr>
-        <w:t xml:space="preserve">Functions and Datasets for</w:t>
-      </w:r>
-      <w:r>
-        <w:rPr>
           <w:iCs/>
+        </w:rPr>
+        <w:t xml:space="preserve"> </w:t>
+      </w:r>
+      <w:r>
+        <w:rPr>
           <w:i/>
-        </w:rPr>
-        <w:t xml:space="preserve"> </w:t>
-      </w:r>
-      <w:r>
-        <w:rPr>
           <w:iCs/>
+        </w:rPr>
+        <w:t xml:space="preserve">“</w:t>
+      </w:r>
+      <w:r>
+        <w:rPr>
           <w:i/>
-        </w:rPr>
-        <w:t xml:space="preserve">“</w:t>
-      </w:r>
-      <w:r>
-        <w:rPr>
           <w:iCs/>
+        </w:rPr>
+        <w:t xml:space="preserve">Forest Analytics with R</w:t>
+      </w:r>
+      <w:r>
+        <w:rPr>
           <w:i/>
-        </w:rPr>
-        <w:t xml:space="preserve">Forest Analytics with R</w:t>
-      </w:r>
-      <w:r>
-        <w:rPr>
           <w:iCs/>
-          <w:i/>
         </w:rPr>
         <w:t xml:space="preserve">”</w:t>
       </w:r>
@@ -434,41 +434,41 @@
       </w:r>
       <w:r>
         <w:rPr>
+          <w:i/>
           <w:iCs/>
+        </w:rPr>
+        <w:t xml:space="preserve">quality</w:t>
+      </w:r>
+      <w:r>
+        <w:t xml:space="preserve"> </w:t>
+      </w:r>
+      <w:r>
+        <w:t xml:space="preserve">class of the tree’s habitat. 5 levels.</w:t>
+      </w:r>
+    </w:p>
+    <w:p>
+      <w:pPr>
+        <w:pStyle w:val="BodyText"/>
+      </w:pPr>
+      <w:r>
+        <w:rPr>
+          <w:rStyle w:val="VerbatimChar"/>
+        </w:rPr>
+        <w:t xml:space="preserve">location</w:t>
+      </w:r>
+      <w:r>
+        <w:t xml:space="preserve"> </w:t>
+      </w:r>
+      <w:r>
+        <w:t xml:space="preserve">Distinguishes tree</w:t>
+      </w:r>
+      <w:r>
+        <w:t xml:space="preserve"> </w:t>
+      </w:r>
+      <w:r>
+        <w:rPr>
           <w:i/>
-        </w:rPr>
-        <w:t xml:space="preserve">quality</w:t>
-      </w:r>
-      <w:r>
-        <w:t xml:space="preserve"> </w:t>
-      </w:r>
-      <w:r>
-        <w:t xml:space="preserve">class of the tree’s habitat. 5 levels.</w:t>
-      </w:r>
-    </w:p>
-    <w:p>
-      <w:pPr>
-        <w:pStyle w:val="BodyText"/>
-      </w:pPr>
-      <w:r>
-        <w:rPr>
-          <w:rStyle w:val="VerbatimChar"/>
-        </w:rPr>
-        <w:t xml:space="preserve">location</w:t>
-      </w:r>
-      <w:r>
-        <w:t xml:space="preserve"> </w:t>
-      </w:r>
-      <w:r>
-        <w:t xml:space="preserve">Distinguishes tree</w:t>
-      </w:r>
-      <w:r>
-        <w:t xml:space="preserve"> </w:t>
-      </w:r>
-      <w:r>
-        <w:rPr>
           <w:iCs/>
-          <w:i/>
         </w:rPr>
         <w:t xml:space="preserve">location</w:t>
       </w:r>
@@ -865,7 +865,16 @@
         <w:rPr>
           <w:rStyle w:val="NormalTok"/>
         </w:rPr>
-        <w:t xml:space="preserve"> PNG </w:t>
+        <w:t xml:space="preserve"> PNG</w:t>
+      </w:r>
+      <w:r>
+        <w:br/>
+      </w:r>
+      <w:r>
+        <w:rPr>
+          <w:rStyle w:val="NormalTok"/>
+        </w:rPr>
+        <w:t xml:space="preserve">    </w:t>
       </w:r>
       <w:r>
         <w:rPr>
@@ -1093,8 +1102,8 @@
       </w:r>
       <w:r>
         <w:rPr>
+          <w:i/>
           <w:iCs/>
-          <w:i/>
         </w:rPr>
         <w:t xml:space="preserve">conditional</w:t>
       </w:r>
@@ -1328,14 +1337,14 @@
     </w:lvl>
   </w:abstractNum>
   <w:abstractNum w:abstractNumId="990">
-    <w:nsid w:val="A990"/>
+    <w:nsid w:val="0000A990"/>
     <w:multiLevelType w:val="multilevel"/>
     <w:lvl w:ilvl="0">
       <w:numFmt w:val="bullet"/>
       <w:lvlText w:val=" "/>
       <w:lvlJc w:val="left"/>
       <w:pPr>
-        <w:ind w:left="720" w:hanging="480"/>
+        <w:ind w:left="720" w:hanging="360"/>
       </w:pPr>
     </w:lvl>
     <w:lvl w:ilvl="1">
@@ -1343,7 +1352,7 @@
       <w:lvlText w:val=" "/>
       <w:lvlJc w:val="left"/>
       <w:pPr>
-        <w:ind w:left="1440" w:hanging="480"/>
+        <w:ind w:left="1440" w:hanging="360"/>
       </w:pPr>
     </w:lvl>
     <w:lvl w:ilvl="2">
@@ -1351,7 +1360,7 @@
       <w:lvlText w:val=" "/>
       <w:lvlJc w:val="left"/>
       <w:pPr>
-        <w:ind w:left="2160" w:hanging="480"/>
+        <w:ind w:left="2160" w:hanging="360"/>
       </w:pPr>
     </w:lvl>
     <w:lvl w:ilvl="3">
@@ -1359,7 +1368,7 @@
       <w:lvlText w:val=" "/>
       <w:lvlJc w:val="left"/>
       <w:pPr>
-        <w:ind w:left="2880" w:hanging="480"/>
+        <w:ind w:left="2880" w:hanging="360"/>
       </w:pPr>
     </w:lvl>
     <w:lvl w:ilvl="4">
@@ -1367,7 +1376,7 @@
       <w:lvlText w:val=" "/>
       <w:lvlJc w:val="left"/>
       <w:pPr>
-        <w:ind w:left="3600" w:hanging="480"/>
+        <w:ind w:left="3600" w:hanging="360"/>
       </w:pPr>
     </w:lvl>
     <w:lvl w:ilvl="5">
@@ -1375,7 +1384,7 @@
       <w:lvlText w:val=" "/>
       <w:lvlJc w:val="left"/>
       <w:pPr>
-        <w:ind w:left="4320" w:hanging="480"/>
+        <w:ind w:left="4320" w:hanging="360"/>
       </w:pPr>
     </w:lvl>
     <w:lvl w:ilvl="6">
@@ -1383,7 +1392,7 @@
       <w:lvlText w:val=" "/>
       <w:lvlJc w:val="left"/>
       <w:pPr>
-        <w:ind w:left="5040" w:hanging="480"/>
+        <w:ind w:left="5040" w:hanging="360"/>
       </w:pPr>
     </w:lvl>
     <w:lvl w:ilvl="7">
@@ -1391,7 +1400,7 @@
       <w:lvlText w:val=" "/>
       <w:lvlJc w:val="left"/>
       <w:pPr>
-        <w:ind w:left="5760" w:hanging="480"/>
+        <w:ind w:left="5760" w:hanging="360"/>
       </w:pPr>
     </w:lvl>
     <w:lvl w:ilvl="8">
@@ -1399,7 +1408,7 @@
       <w:lvlText w:val=" "/>
       <w:lvlJc w:val="left"/>
       <w:pPr>
-        <w:ind w:left="6480" w:hanging="480"/>
+        <w:ind w:left="6480" w:hanging="360"/>
       </w:pPr>
     </w:lvl>
   </w:abstractNum>
@@ -2274,8 +2283,8 @@
     <w:name w:val="KeywordTok"/>
     <w:basedOn w:val="VerbatimChar"/>
     <w:rPr>
+      <w:b/>
       <w:color w:val="007020"/>
-      <w:b/>
     </w:rPr>
   </w:style>
   <w:style w:type="character" w:customStyle="1" w:styleId="DataTypeTok">
@@ -2352,42 +2361,42 @@
     <w:name w:val="ImportTok"/>
     <w:basedOn w:val="VerbatimChar"/>
     <w:rPr>
+      <w:b/>
       <w:color w:val="008000"/>
-      <w:b/>
     </w:rPr>
   </w:style>
   <w:style w:type="character" w:customStyle="1" w:styleId="CommentTok">
     <w:name w:val="CommentTok"/>
     <w:basedOn w:val="VerbatimChar"/>
     <w:rPr>
+      <w:i/>
       <w:color w:val="60a0b0"/>
-      <w:i/>
     </w:rPr>
   </w:style>
   <w:style w:type="character" w:customStyle="1" w:styleId="DocumentationTok">
     <w:name w:val="DocumentationTok"/>
     <w:basedOn w:val="VerbatimChar"/>
     <w:rPr>
+      <w:i/>
       <w:color w:val="ba2121"/>
-      <w:i/>
     </w:rPr>
   </w:style>
   <w:style w:type="character" w:customStyle="1" w:styleId="AnnotationTok">
     <w:name w:val="AnnotationTok"/>
     <w:basedOn w:val="VerbatimChar"/>
     <w:rPr>
-      <w:color w:val="60a0b0"/>
       <w:b/>
       <w:i/>
+      <w:color w:val="60a0b0"/>
     </w:rPr>
   </w:style>
   <w:style w:type="character" w:customStyle="1" w:styleId="CommentVarTok">
     <w:name w:val="CommentVarTok"/>
     <w:basedOn w:val="VerbatimChar"/>
     <w:rPr>
-      <w:color w:val="60a0b0"/>
       <w:b/>
       <w:i/>
+      <w:color w:val="60a0b0"/>
     </w:rPr>
   </w:style>
   <w:style w:type="character" w:customStyle="1" w:styleId="OtherTok">
@@ -2415,8 +2424,8 @@
     <w:name w:val="ControlFlowTok"/>
     <w:basedOn w:val="VerbatimChar"/>
     <w:rPr>
+      <w:b/>
       <w:color w:val="007020"/>
-      <w:b/>
     </w:rPr>
   </w:style>
   <w:style w:type="character" w:customStyle="1" w:styleId="OperatorTok">
@@ -2461,34 +2470,34 @@
     <w:name w:val="InformationTok"/>
     <w:basedOn w:val="VerbatimChar"/>
     <w:rPr>
-      <w:color w:val="60a0b0"/>
       <w:b/>
       <w:i/>
+      <w:color w:val="60a0b0"/>
     </w:rPr>
   </w:style>
   <w:style w:type="character" w:customStyle="1" w:styleId="WarningTok">
     <w:name w:val="WarningTok"/>
     <w:basedOn w:val="VerbatimChar"/>
     <w:rPr>
-      <w:color w:val="60a0b0"/>
       <w:b/>
       <w:i/>
+      <w:color w:val="60a0b0"/>
     </w:rPr>
   </w:style>
   <w:style w:type="character" w:customStyle="1" w:styleId="AlertTok">
     <w:name w:val="AlertTok"/>
     <w:basedOn w:val="VerbatimChar"/>
     <w:rPr>
+      <w:b/>
       <w:color w:val="ff0000"/>
-      <w:b/>
     </w:rPr>
   </w:style>
   <w:style w:type="character" w:customStyle="1" w:styleId="ErrorTok">
     <w:name w:val="ErrorTok"/>
     <w:basedOn w:val="VerbatimChar"/>
     <w:rPr>
+      <w:b/>
       <w:color w:val="ff0000"/>
-      <w:b/>
     </w:rPr>
   </w:style>
   <w:style w:type="character" w:customStyle="1" w:styleId="NormalTok">

</xml_diff>